<commit_message>
updating files for detailed desc
</commit_message>
<xml_diff>
--- a/aks.docx
+++ b/aks.docx
@@ -263,15 +263,7 @@
           <w:b/>
           <w:bCs/>
         </w:rPr>
-        <w:t xml:space="preserve">Without Kubernetes, managing dozens of containers manually becomes messy — K8s automates all that orchestration </w:t>
-      </w:r>
-      <w:proofErr w:type="gramStart"/>
-      <w:r>
-        <w:rPr>
-          <w:b/>
-          <w:bCs/>
-        </w:rPr>
-        <w:t xml:space="preserve">magic </w:t>
+        <w:t xml:space="preserve">Without Kubernetes, managing dozens of containers manually becomes messy — K8s automates all that orchestration magic </w:t>
       </w:r>
       <w:r>
         <w:rPr>
@@ -288,7 +280,6 @@
         </w:rPr>
         <w:t>.</w:t>
       </w:r>
-      <w:proofErr w:type="gramEnd"/>
     </w:p>
     <w:p>
       <w:pPr>
@@ -547,23 +538,7 @@
           <w:b/>
           <w:bCs/>
         </w:rPr>
-        <w:t xml:space="preserve">A control plane (the </w:t>
-      </w:r>
-      <w:proofErr w:type="gramStart"/>
-      <w:r>
-        <w:rPr>
-          <w:b/>
-          <w:bCs/>
-        </w:rPr>
-        <w:t>brains) —</w:t>
-      </w:r>
-      <w:proofErr w:type="gramEnd"/>
-      <w:r>
-        <w:rPr>
-          <w:b/>
-          <w:bCs/>
-        </w:rPr>
-        <w:t xml:space="preserve"> decides what should happen</w:t>
+        <w:t>A control plane (the brains) — decides what should happen</w:t>
       </w:r>
     </w:p>
     <w:p>
@@ -582,63 +557,22 @@
           <w:b/>
           <w:bCs/>
         </w:rPr>
-        <w:t xml:space="preserve">Multiple worker nodes (the </w:t>
-      </w:r>
-      <w:proofErr w:type="gramStart"/>
-      <w:r>
-        <w:rPr>
-          <w:b/>
-          <w:bCs/>
-        </w:rPr>
-        <w:t>muscles) —</w:t>
-      </w:r>
-      <w:proofErr w:type="gramEnd"/>
-      <w:r>
-        <w:rPr>
-          <w:b/>
-          <w:bCs/>
-        </w:rPr>
-        <w:t xml:space="preserve"> </w:t>
-      </w:r>
-      <w:proofErr w:type="gramStart"/>
-      <w:r>
-        <w:rPr>
-          <w:b/>
-          <w:bCs/>
-        </w:rPr>
-        <w:t>actually run</w:t>
-      </w:r>
-      <w:proofErr w:type="gramEnd"/>
-      <w:r>
-        <w:rPr>
-          <w:b/>
-          <w:bCs/>
-        </w:rPr>
-        <w:t xml:space="preserve"> your containers</w:t>
-      </w:r>
-    </w:p>
-    <w:p>
-      <w:pPr>
-        <w:rPr>
-          <w:b/>
-          <w:bCs/>
-        </w:rPr>
-      </w:pPr>
-      <w:proofErr w:type="gramStart"/>
-      <w:r>
-        <w:rPr>
-          <w:b/>
-          <w:bCs/>
-        </w:rPr>
-        <w:t>So</w:t>
-      </w:r>
-      <w:proofErr w:type="gramEnd"/>
-      <w:r>
-        <w:rPr>
-          <w:b/>
-          <w:bCs/>
-        </w:rPr>
-        <w:t xml:space="preserve"> your Azure Kubernetes Service (AKS) cluster =</w:t>
+        <w:t>Multiple worker nodes (the muscles) — actually run your containers</w:t>
+      </w:r>
+    </w:p>
+    <w:p>
+      <w:pPr>
+        <w:rPr>
+          <w:b/>
+          <w:bCs/>
+        </w:rPr>
+      </w:pPr>
+      <w:r>
+        <w:rPr>
+          <w:b/>
+          <w:bCs/>
+        </w:rPr>
+        <w:t>So your Azure Kubernetes Service (AKS) cluster =</w:t>
       </w:r>
     </w:p>
     <w:p>
@@ -683,7 +617,23 @@
           <w:b/>
           <w:bCs/>
         </w:rPr>
-        <w:t>If you create one AKS cluster named poopy-</w:t>
+        <w:t xml:space="preserve">If you create one AKS cluster named </w:t>
+      </w:r>
+      <w:proofErr w:type="spellStart"/>
+      <w:r>
+        <w:rPr>
+          <w:b/>
+          <w:bCs/>
+        </w:rPr>
+        <w:t>hima</w:t>
+      </w:r>
+      <w:proofErr w:type="spellEnd"/>
+      <w:r>
+        <w:rPr>
+          <w:b/>
+          <w:bCs/>
+        </w:rPr>
+        <w:t>-</w:t>
       </w:r>
       <w:proofErr w:type="spellStart"/>
       <w:r>
@@ -763,29 +713,6 @@
           <w:bCs/>
         </w:rPr>
         <w:t xml:space="preserve"> Node</w:t>
-      </w:r>
-    </w:p>
-    <w:p>
-      <w:pPr>
-        <w:rPr>
-          <w:b/>
-          <w:bCs/>
-        </w:rPr>
-      </w:pPr>
-      <w:r>
-        <w:rPr>
-          <w:b/>
-          <w:bCs/>
-        </w:rPr>
-        <w:t xml:space="preserve">Yes, Poopy — you nailed it </w:t>
-      </w:r>
-      <w:r>
-        <w:rPr>
-          <w:rFonts w:ascii="Segoe UI Emoji" w:hAnsi="Segoe UI Emoji" w:cs="Segoe UI Emoji"/>
-          <w:b/>
-          <w:bCs/>
-        </w:rPr>
-        <w:t>💪</w:t>
       </w:r>
     </w:p>
     <w:p>
@@ -2277,11 +2204,7 @@
       </w:r>
       <w:proofErr w:type="spellEnd"/>
       <w:r>
-        <w:t xml:space="preserve"> get-credentials --resource-</w:t>
-      </w:r>
-      <w:proofErr w:type="gramStart"/>
-      <w:r>
-        <w:t xml:space="preserve">group </w:t>
+        <w:t xml:space="preserve"> get-credentials --resource-group </w:t>
       </w:r>
       <w:r>
         <w:t xml:space="preserve"> </w:t>
@@ -2291,7 +2214,6 @@
         <w:t>hima</w:t>
       </w:r>
       <w:proofErr w:type="spellEnd"/>
-      <w:proofErr w:type="gramEnd"/>
       <w:r>
         <w:t>-learning-</w:t>
       </w:r>
@@ -2301,19 +2223,46 @@
       </w:r>
       <w:proofErr w:type="spellEnd"/>
       <w:r>
-        <w:t xml:space="preserve"> --</w:t>
-      </w:r>
-      <w:proofErr w:type="gramStart"/>
-      <w:r>
-        <w:t xml:space="preserve">name </w:t>
+        <w:t xml:space="preserve"> --name </w:t>
       </w:r>
       <w:r>
         <w:t xml:space="preserve"> </w:t>
       </w:r>
       <w:r>
-        <w:t>poopy</w:t>
-      </w:r>
-      <w:proofErr w:type="gramEnd"/>
+        <w:t>poopy-</w:t>
+      </w:r>
+      <w:proofErr w:type="spellStart"/>
+      <w:r>
+        <w:t>aks</w:t>
+      </w:r>
+      <w:proofErr w:type="spellEnd"/>
+      <w:r>
+        <w:t>-cluster</w:t>
+      </w:r>
+    </w:p>
+    <w:p>
+      <w:r>
+        <w:rPr>
+          <w:rFonts w:ascii="Segoe UI Emoji" w:hAnsi="Segoe UI Emoji" w:cs="Segoe UI Emoji"/>
+        </w:rPr>
+        <w:t>✅</w:t>
+      </w:r>
+      <w:r>
+        <w:t xml:space="preserve"> Replace poopy-learning-</w:t>
+      </w:r>
+      <w:proofErr w:type="spellStart"/>
+      <w:r>
+        <w:t>rg</w:t>
+      </w:r>
+      <w:proofErr w:type="spellEnd"/>
+      <w:r>
+        <w:t xml:space="preserve"> and </w:t>
+      </w:r>
+      <w:proofErr w:type="spellStart"/>
+      <w:r>
+        <w:t>hima</w:t>
+      </w:r>
+      <w:proofErr w:type="spellEnd"/>
       <w:r>
         <w:t>-</w:t>
       </w:r>
@@ -2323,26 +2272,17 @@
       </w:r>
       <w:proofErr w:type="spellEnd"/>
       <w:r>
-        <w:t>-cluster</w:t>
-      </w:r>
-    </w:p>
-    <w:p>
-      <w:r>
-        <w:rPr>
-          <w:rFonts w:ascii="Segoe UI Emoji" w:hAnsi="Segoe UI Emoji" w:cs="Segoe UI Emoji"/>
-        </w:rPr>
-        <w:t>✅</w:t>
-      </w:r>
-      <w:r>
-        <w:t xml:space="preserve"> Replace poopy-learning-</w:t>
-      </w:r>
-      <w:proofErr w:type="spellStart"/>
-      <w:r>
-        <w:t>rg</w:t>
-      </w:r>
-      <w:proofErr w:type="spellEnd"/>
-      <w:r>
-        <w:t xml:space="preserve"> and </w:t>
+        <w:t>-cluster with your actual resource group and cluster name.</w:t>
+      </w:r>
+    </w:p>
+    <w:p>
+      <w:r>
+        <w:t>You should see:</w:t>
+      </w:r>
+    </w:p>
+    <w:p>
+      <w:r>
+        <w:t>Merged "</w:t>
       </w:r>
       <w:proofErr w:type="spellStart"/>
       <w:r>
@@ -2358,17 +2298,7 @@
       </w:r>
       <w:proofErr w:type="spellEnd"/>
       <w:r>
-        <w:t>-cluster with your actual resource group and cluster name.</w:t>
-      </w:r>
-    </w:p>
-    <w:p>
-      <w:r>
-        <w:t>You should see:</w:t>
-      </w:r>
-    </w:p>
-    <w:p>
-      <w:r>
-        <w:t>Merged "</w:t>
+        <w:t>-cluster" as current context in /home/</w:t>
       </w:r>
       <w:proofErr w:type="spellStart"/>
       <w:r>
@@ -2376,23 +2306,6 @@
       </w:r>
       <w:proofErr w:type="spellEnd"/>
       <w:r>
-        <w:t>-</w:t>
-      </w:r>
-      <w:proofErr w:type="spellStart"/>
-      <w:r>
-        <w:t>aks</w:t>
-      </w:r>
-      <w:proofErr w:type="spellEnd"/>
-      <w:r>
-        <w:t>-cluster" as current context in /home/</w:t>
-      </w:r>
-      <w:proofErr w:type="spellStart"/>
-      <w:r>
-        <w:t>hima</w:t>
-      </w:r>
-      <w:proofErr w:type="spellEnd"/>
-      <w:proofErr w:type="gramStart"/>
-      <w:r>
         <w:t>/.</w:t>
       </w:r>
       <w:proofErr w:type="spellStart"/>
@@ -2400,7 +2313,6 @@
         <w:t>kube</w:t>
       </w:r>
       <w:proofErr w:type="spellEnd"/>
-      <w:proofErr w:type="gramEnd"/>
       <w:r>
         <w:t>/config</w:t>
       </w:r>
@@ -2476,15 +2388,7 @@
     </w:p>
     <w:p>
       <w:r>
-        <w:t>aks-agentpool-12345678-vmss000000   Ready    &lt;none</w:t>
-      </w:r>
-      <w:proofErr w:type="gramStart"/>
-      <w:r>
-        <w:t>&gt;  5</w:t>
-      </w:r>
-      <w:proofErr w:type="gramEnd"/>
-      <w:r>
-        <w:t>m    v1.29.0</w:t>
+        <w:t>aks-agentpool-12345678-vmss000000   Ready    &lt;none&gt;  5m    v1.29.0</w:t>
       </w:r>
     </w:p>
     <w:p>
@@ -2530,15 +2434,7 @@
     </w:p>
     <w:p>
       <w:r>
-        <w:t xml:space="preserve">Let’s start small — a pod running </w:t>
-      </w:r>
-      <w:proofErr w:type="gramStart"/>
-      <w:r>
-        <w:t>an</w:t>
-      </w:r>
-      <w:proofErr w:type="gramEnd"/>
-      <w:r>
-        <w:t xml:space="preserve"> </w:t>
+        <w:t xml:space="preserve">Let’s start small — a pod running an </w:t>
       </w:r>
       <w:r>
         <w:rPr>
@@ -3137,11 +3033,7 @@
         <w:t>Kubernetes cluster</w:t>
       </w:r>
       <w:r>
-        <w:t xml:space="preserve"> (the AKS cluster you </w:t>
-      </w:r>
-      <w:proofErr w:type="gramStart"/>
-      <w:r>
-        <w:t xml:space="preserve">created </w:t>
+        <w:t xml:space="preserve"> (the AKS cluster you created </w:t>
       </w:r>
       <w:r>
         <w:rPr>
@@ -3150,11 +3042,7 @@
         <w:t>🎉</w:t>
       </w:r>
       <w:r>
-        <w:t>)</w:t>
-      </w:r>
-      <w:proofErr w:type="gramEnd"/>
-      <w:r>
-        <w:t>.</w:t>
+        <w:t>).</w:t>
       </w:r>
     </w:p>
     <w:p>
@@ -3473,12 +3361,10 @@
               <w:t xml:space="preserve"> apply -f &lt;</w:t>
             </w:r>
             <w:proofErr w:type="spellStart"/>
-            <w:proofErr w:type="gramStart"/>
             <w:r>
               <w:t>file.yaml</w:t>
             </w:r>
             <w:proofErr w:type="spellEnd"/>
-            <w:proofErr w:type="gramEnd"/>
             <w:r>
               <w:t>&gt;</w:t>
             </w:r>
@@ -3762,15 +3648,7 @@
     <w:p>
       <w:r>
         <w:lastRenderedPageBreak/>
-        <w:t xml:space="preserve">By default, </w:t>
-      </w:r>
-      <w:proofErr w:type="gramStart"/>
-      <w:r>
-        <w:t>Kubernetes</w:t>
-      </w:r>
-      <w:proofErr w:type="gramEnd"/>
-      <w:r>
-        <w:t xml:space="preserve"> networking rules allow:</w:t>
+        <w:t>By default, Kubernetes networking rules allow:</w:t>
       </w:r>
     </w:p>
     <w:p>
@@ -3785,13 +3663,8 @@
       </w:r>
     </w:p>
     <w:p>
-      <w:proofErr w:type="gramStart"/>
-      <w:r>
-        <w:t>So</w:t>
-      </w:r>
-      <w:proofErr w:type="gramEnd"/>
-      <w:r>
-        <w:t xml:space="preserve"> if Pod A knows Pod B’s IP, it can just send traffic to it directly.</w:t>
+      <w:r>
+        <w:t>So if Pod A knows Pod B’s IP, it can just send traffic to it directly.</w:t>
       </w:r>
     </w:p>
     <w:p>
@@ -3837,7 +3710,6 @@
       </w:r>
     </w:p>
     <w:p>
-      <w:proofErr w:type="gramStart"/>
       <w:r>
         <w:t xml:space="preserve">A </w:t>
       </w:r>
@@ -3848,7 +3720,6 @@
         </w:rPr>
         <w:t>Service</w:t>
       </w:r>
-      <w:proofErr w:type="gramEnd"/>
       <w:r>
         <w:t xml:space="preserve"> in Kubernetes is like a </w:t>
       </w:r>
@@ -3952,15 +3823,7 @@
       </w:r>
       <w:proofErr w:type="spellEnd"/>
       <w:r>
-        <w:t xml:space="preserve"> </w:t>
-      </w:r>
-      <w:proofErr w:type="gramStart"/>
-      <w:r>
-        <w:t>expose pod</w:t>
-      </w:r>
-      <w:proofErr w:type="gramEnd"/>
-      <w:r>
-        <w:t xml:space="preserve"> </w:t>
+        <w:t xml:space="preserve"> expose pod </w:t>
       </w:r>
       <w:r>
         <w:t>pod1</w:t>
@@ -4104,15 +3967,7 @@
     <w:p>
       <w:r>
         <w:lastRenderedPageBreak/>
-        <w:t xml:space="preserve">&lt;head&gt;&lt;title&gt;Welcome to </w:t>
-      </w:r>
-      <w:proofErr w:type="gramStart"/>
-      <w:r>
-        <w:t>nginx!&lt;</w:t>
-      </w:r>
-      <w:proofErr w:type="gramEnd"/>
-      <w:r>
-        <w:t>/title&gt;&lt;/head&gt;</w:t>
+        <w:t>&lt;head&gt;&lt;title&gt;Welcome to nginx!&lt;/title&gt;&lt;/head&gt;</w:t>
       </w:r>
     </w:p>
     <w:p>
@@ -4480,15 +4335,7 @@
     </w:p>
     <w:p>
       <w:r>
-        <w:t xml:space="preserve">This was created </w:t>
-      </w:r>
-      <w:proofErr w:type="gramStart"/>
-      <w:r>
-        <w:t>from</w:t>
-      </w:r>
-      <w:proofErr w:type="gramEnd"/>
-      <w:r>
-        <w:t xml:space="preserve"> Azure Portal:</w:t>
+        <w:t>This was created from Azure Portal:</w:t>
       </w:r>
     </w:p>
     <w:p>
@@ -4851,18 +4698,13 @@
       </w:r>
       <w:proofErr w:type="spellEnd"/>
       <w:r>
-        <w:t xml:space="preserve"> -</w:t>
-      </w:r>
-      <w:proofErr w:type="gramStart"/>
-      <w:r>
-        <w:t xml:space="preserve">n </w:t>
+        <w:t xml:space="preserve"> -n </w:t>
       </w:r>
       <w:proofErr w:type="spellStart"/>
       <w:r>
         <w:t>IntegrationAKS</w:t>
       </w:r>
       <w:proofErr w:type="spellEnd"/>
-      <w:proofErr w:type="gramEnd"/>
     </w:p>
     <w:p>
       <w:r>
@@ -5158,18 +5000,13 @@
       </w:r>
       <w:proofErr w:type="spellEnd"/>
       <w:r>
-        <w:t xml:space="preserve"> -</w:t>
-      </w:r>
-      <w:proofErr w:type="gramStart"/>
-      <w:r>
-        <w:t xml:space="preserve">n </w:t>
+        <w:t xml:space="preserve"> -n </w:t>
       </w:r>
       <w:proofErr w:type="spellStart"/>
       <w:r>
         <w:t>IntegrationAKS</w:t>
       </w:r>
       <w:proofErr w:type="spellEnd"/>
-      <w:proofErr w:type="gramEnd"/>
       <w:r>
         <w:t xml:space="preserve"> --query </w:t>
       </w:r>
@@ -5291,44 +5128,32 @@
     </w:p>
     <w:p>
       <w:r>
-        <w:t xml:space="preserve">  --</w:t>
-      </w:r>
-      <w:proofErr w:type="gramStart"/>
-      <w:r>
-        <w:t>query "{</w:t>
+        <w:t xml:space="preserve">  --query "{</w:t>
       </w:r>
       <w:proofErr w:type="spellStart"/>
       <w:r>
         <w:t>clientId:clientId</w:t>
       </w:r>
       <w:proofErr w:type="spellEnd"/>
-      <w:proofErr w:type="gramEnd"/>
       <w:r>
         <w:t xml:space="preserve">, </w:t>
       </w:r>
       <w:proofErr w:type="spellStart"/>
-      <w:proofErr w:type="gramStart"/>
       <w:r>
         <w:t>principalId:principalId</w:t>
       </w:r>
       <w:proofErr w:type="spellEnd"/>
-      <w:proofErr w:type="gramEnd"/>
       <w:r>
         <w:t xml:space="preserve">, </w:t>
       </w:r>
       <w:proofErr w:type="spellStart"/>
       <w:r>
-        <w:t>id:</w:t>
-      </w:r>
-      <w:proofErr w:type="gramStart"/>
-      <w:r>
-        <w:t>id</w:t>
+        <w:t>id:id</w:t>
       </w:r>
       <w:proofErr w:type="spellEnd"/>
       <w:r>
         <w:t>}" `</w:t>
       </w:r>
-      <w:proofErr w:type="gramEnd"/>
     </w:p>
     <w:p>
       <w:r>
@@ -5463,13 +5288,8 @@
     <w:p>
       <w:r>
         <w:lastRenderedPageBreak/>
-        <w:t xml:space="preserve">  -</w:t>
-      </w:r>
-      <w:proofErr w:type="gramStart"/>
-      <w:r>
-        <w:t>n integrdata0001 `</w:t>
-      </w:r>
-      <w:proofErr w:type="gramEnd"/>
+        <w:t xml:space="preserve">  -n integrdata0001 `</w:t>
+      </w:r>
     </w:p>
     <w:p>
       <w:r>
@@ -5540,13 +5360,8 @@
     </w:p>
     <w:p>
       <w:r>
-        <w:t xml:space="preserve">  -</w:t>
-      </w:r>
-      <w:proofErr w:type="gramStart"/>
-      <w:r>
-        <w:t>n integrdata0001 `</w:t>
-      </w:r>
-      <w:proofErr w:type="gramEnd"/>
+        <w:t xml:space="preserve">  -n integrdata0001 `</w:t>
+      </w:r>
     </w:p>
     <w:p>
       <w:r>
@@ -5617,11 +5432,9 @@
         <w:t>principalId</w:t>
       </w:r>
       <w:proofErr w:type="spellEnd"/>
-      <w:proofErr w:type="gramStart"/>
       <w:r>
         <w:t>&gt; `</w:t>
       </w:r>
-      <w:proofErr w:type="gramEnd"/>
     </w:p>
     <w:p>
       <w:r>
@@ -5708,12 +5521,10 @@
         <w:t>Create platform-</w:t>
       </w:r>
       <w:proofErr w:type="spellStart"/>
-      <w:proofErr w:type="gramStart"/>
       <w:r>
         <w:t>sa.yaml</w:t>
       </w:r>
       <w:proofErr w:type="spellEnd"/>
-      <w:proofErr w:type="gramEnd"/>
       <w:r>
         <w:t>:</w:t>
       </w:r>
@@ -5769,13 +5580,8 @@
         <w:t xml:space="preserve">    </w:t>
       </w:r>
       <w:proofErr w:type="spellStart"/>
-      <w:proofErr w:type="gramStart"/>
-      <w:r>
-        <w:t>azure.workload</w:t>
-      </w:r>
-      <w:proofErr w:type="gramEnd"/>
-      <w:r>
-        <w:t>.identity</w:t>
+      <w:r>
+        <w:t>azure.workload.identity</w:t>
       </w:r>
       <w:proofErr w:type="spellEnd"/>
       <w:r>
@@ -5805,12 +5611,10 @@
         <w:t xml:space="preserve"> apply -f platform-</w:t>
       </w:r>
       <w:proofErr w:type="spellStart"/>
-      <w:proofErr w:type="gramStart"/>
       <w:r>
         <w:t>sa.yaml</w:t>
       </w:r>
       <w:proofErr w:type="spellEnd"/>
-      <w:proofErr w:type="gramEnd"/>
     </w:p>
     <w:p>
       <w:proofErr w:type="spellStart"/>
@@ -6123,15 +5927,7 @@
     </w:p>
     <w:p>
       <w:r>
-        <w:t xml:space="preserve">helm </w:t>
-      </w:r>
-      <w:proofErr w:type="gramStart"/>
-      <w:r>
-        <w:t>repo</w:t>
-      </w:r>
-      <w:proofErr w:type="gramEnd"/>
-      <w:r>
-        <w:t xml:space="preserve"> add </w:t>
+        <w:t xml:space="preserve">helm repo add </w:t>
       </w:r>
       <w:proofErr w:type="spellStart"/>
       <w:r>
@@ -6153,13 +5949,8 @@
       </w:r>
     </w:p>
     <w:p>
-      <w:proofErr w:type="gramStart"/>
-      <w:r>
-        <w:t>helm</w:t>
-      </w:r>
-      <w:proofErr w:type="gramEnd"/>
-      <w:r>
-        <w:t xml:space="preserve"> search repo </w:t>
+      <w:r>
+        <w:t xml:space="preserve">helm search repo </w:t>
       </w:r>
       <w:proofErr w:type="spellStart"/>
       <w:r>
@@ -6202,18 +5993,9 @@
           <w:b/>
           <w:bCs/>
         </w:rPr>
-        <w:t>mq-</w:t>
-      </w:r>
-      <w:proofErr w:type="gramStart"/>
-      <w:r>
-        <w:rPr>
-          <w:b/>
-          <w:bCs/>
-        </w:rPr>
-        <w:t>values.yaml</w:t>
-      </w:r>
-      <w:proofErr w:type="spellEnd"/>
-      <w:proofErr w:type="gramEnd"/>
+        <w:t>mq-values.yaml</w:t>
+      </w:r>
+      <w:proofErr w:type="spellEnd"/>
       <w:r>
         <w:rPr>
           <w:b/>
@@ -6230,14 +6012,9 @@
     <w:p>
       <w:proofErr w:type="spellStart"/>
       <w:r>
-        <w:t>mq-</w:t>
-      </w:r>
-      <w:proofErr w:type="gramStart"/>
-      <w:r>
-        <w:t>values.yaml</w:t>
-      </w:r>
-      <w:proofErr w:type="spellEnd"/>
-      <w:proofErr w:type="gramEnd"/>
+        <w:t>mq-values.yaml</w:t>
+      </w:r>
+      <w:proofErr w:type="spellEnd"/>
     </w:p>
     <w:p>
       <w:r>
@@ -6311,13 +6088,11 @@
     <w:p/>
     <w:p>
       <w:proofErr w:type="spellStart"/>
-      <w:proofErr w:type="gramStart"/>
       <w:r>
         <w:lastRenderedPageBreak/>
         <w:t>queueManager</w:t>
       </w:r>
       <w:proofErr w:type="spellEnd"/>
-      <w:proofErr w:type="gramEnd"/>
       <w:r>
         <w:t>:</w:t>
       </w:r>
@@ -6347,15 +6122,7 @@
     </w:p>
     <w:p>
       <w:r>
-        <w:t xml:space="preserve">      DEFINE </w:t>
-      </w:r>
-      <w:proofErr w:type="gramStart"/>
-      <w:r>
-        <w:t>CHANNEL(</w:t>
-      </w:r>
-      <w:proofErr w:type="gramEnd"/>
-      <w:r>
-        <w:t>DEV.APP.SVRCONN) CHLTYPE(SVRCONN) TRPTYPE(TCP)</w:t>
+        <w:t xml:space="preserve">      DEFINE CHANNEL(DEV.APP.SVRCONN) CHLTYPE(SVRCONN) TRPTYPE(TCP)</w:t>
       </w:r>
     </w:p>
     <w:p>
@@ -6513,14 +6280,9 @@
       </w:r>
       <w:proofErr w:type="spellStart"/>
       <w:r>
-        <w:t>mq-</w:t>
-      </w:r>
-      <w:proofErr w:type="gramStart"/>
-      <w:r>
-        <w:t>values.yaml</w:t>
-      </w:r>
-      <w:proofErr w:type="spellEnd"/>
-      <w:proofErr w:type="gramEnd"/>
+        <w:t>mq-values.yaml</w:t>
+      </w:r>
+      <w:proofErr w:type="spellEnd"/>
     </w:p>
     <w:p>
       <w:r>
@@ -6584,13 +6346,8 @@
       </w:r>
     </w:p>
     <w:p>
-      <w:proofErr w:type="gramStart"/>
-      <w:r>
-        <w:t>helm</w:t>
-      </w:r>
-      <w:proofErr w:type="gramEnd"/>
-      <w:r>
-        <w:t xml:space="preserve"> uninstall my-</w:t>
+      <w:r>
+        <w:t>helm uninstall my-</w:t>
       </w:r>
       <w:proofErr w:type="spellStart"/>
       <w:r>
@@ -6966,14 +6723,9 @@
       </w:r>
       <w:proofErr w:type="spellStart"/>
       <w:r>
-        <w:t>mq-</w:t>
-      </w:r>
-      <w:proofErr w:type="gramStart"/>
-      <w:r>
-        <w:t>values.yaml</w:t>
-      </w:r>
-      <w:proofErr w:type="spellEnd"/>
-      <w:proofErr w:type="gramEnd"/>
+        <w:t>mq-values.yaml</w:t>
+      </w:r>
+      <w:proofErr w:type="spellEnd"/>
     </w:p>
     <w:p>
       <w:r>
@@ -7075,14 +6827,9 @@
       </w:r>
       <w:proofErr w:type="spellStart"/>
       <w:r>
-        <w:t>mq-</w:t>
-      </w:r>
-      <w:proofErr w:type="gramStart"/>
-      <w:r>
-        <w:t>values.yaml</w:t>
-      </w:r>
-      <w:proofErr w:type="spellEnd"/>
-      <w:proofErr w:type="gramEnd"/>
+        <w:t>mq-values.yaml</w:t>
+      </w:r>
+      <w:proofErr w:type="spellEnd"/>
     </w:p>
     <w:p>
       <w:r>
@@ -7142,18 +6889,9 @@
           <w:b/>
           <w:bCs/>
         </w:rPr>
-        <w:t>mq-</w:t>
-      </w:r>
-      <w:proofErr w:type="gramStart"/>
-      <w:r>
-        <w:rPr>
-          <w:b/>
-          <w:bCs/>
-        </w:rPr>
-        <w:t>lb.yaml</w:t>
-      </w:r>
-      <w:proofErr w:type="spellEnd"/>
-      <w:proofErr w:type="gramEnd"/>
+        <w:t>mq-lb.yaml</w:t>
+      </w:r>
+      <w:proofErr w:type="spellEnd"/>
     </w:p>
     <w:p>
       <w:proofErr w:type="spellStart"/>
@@ -7273,13 +7011,8 @@
       <w:proofErr w:type="spellEnd"/>
     </w:p>
     <w:p>
-      <w:proofErr w:type="gramStart"/>
-      <w:r>
-        <w:t>Apply</w:t>
-      </w:r>
-      <w:proofErr w:type="gramEnd"/>
-      <w:r>
-        <w:t>:</w:t>
+      <w:r>
+        <w:t>Apply:</w:t>
       </w:r>
     </w:p>
     <w:p>
@@ -7293,14 +7026,9 @@
       </w:r>
       <w:proofErr w:type="spellStart"/>
       <w:r>
-        <w:t>mq-</w:t>
-      </w:r>
-      <w:proofErr w:type="gramStart"/>
-      <w:r>
-        <w:t>lb.yaml</w:t>
-      </w:r>
-      <w:proofErr w:type="spellEnd"/>
-      <w:proofErr w:type="gramEnd"/>
+        <w:t>mq-lb.yaml</w:t>
+      </w:r>
+      <w:proofErr w:type="spellEnd"/>
     </w:p>
     <w:p>
       <w:r>
@@ -7476,15 +7204,7 @@
       </w:r>
       <w:proofErr w:type="spellEnd"/>
       <w:r>
-        <w:t xml:space="preserve">   20.90.xxx.xxx   </w:t>
-      </w:r>
-      <w:proofErr w:type="gramStart"/>
-      <w:r>
-        <w:t>1414:xxxxx</w:t>
-      </w:r>
-      <w:proofErr w:type="gramEnd"/>
-      <w:r>
-        <w:t>/TCP</w:t>
+        <w:t xml:space="preserve">   20.90.xxx.xxx   1414:xxxxx/TCP</w:t>
       </w:r>
     </w:p>
     <w:p>
@@ -8163,15 +7883,7 @@
           <w:b/>
           <w:bCs/>
         </w:rPr>
-        <w:t xml:space="preserve"> get pods -</w:t>
-      </w:r>
-      <w:proofErr w:type="gramStart"/>
-      <w:r>
-        <w:rPr>
-          <w:b/>
-          <w:bCs/>
-        </w:rPr>
-        <w:t xml:space="preserve">n </w:t>
+        <w:t xml:space="preserve"> get pods -n </w:t>
       </w:r>
       <w:proofErr w:type="spellStart"/>
       <w:r>
@@ -8182,7 +7894,6 @@
         <w:t>kafka</w:t>
       </w:r>
       <w:proofErr w:type="spellEnd"/>
-      <w:proofErr w:type="gramEnd"/>
     </w:p>
     <w:p>
       <w:pPr>
@@ -8542,18 +8253,9 @@
           <w:b/>
           <w:bCs/>
         </w:rPr>
-        <w:t>kafka-</w:t>
-      </w:r>
-      <w:proofErr w:type="gramStart"/>
-      <w:r>
-        <w:rPr>
-          <w:b/>
-          <w:bCs/>
-        </w:rPr>
-        <w:t>controllers.yaml</w:t>
-      </w:r>
-      <w:proofErr w:type="spellEnd"/>
-      <w:proofErr w:type="gramEnd"/>
+        <w:t>kafka-controllers.yaml</w:t>
+      </w:r>
+      <w:proofErr w:type="spellEnd"/>
       <w:r>
         <w:rPr>
           <w:b/>
@@ -8858,21 +8560,12 @@
           <w:bCs/>
         </w:rPr>
       </w:pPr>
-      <w:proofErr w:type="gramStart"/>
-      <w:r>
-        <w:rPr>
-          <w:b/>
-          <w:bCs/>
-        </w:rPr>
-        <w:t>Apply</w:t>
-      </w:r>
-      <w:proofErr w:type="gramEnd"/>
-      <w:r>
-        <w:rPr>
-          <w:b/>
-          <w:bCs/>
-        </w:rPr>
-        <w:t>:</w:t>
+      <w:r>
+        <w:rPr>
+          <w:b/>
+          <w:bCs/>
+        </w:rPr>
+        <w:t>Apply:</w:t>
       </w:r>
     </w:p>
     <w:p>
@@ -8907,18 +8600,9 @@
           <w:b/>
           <w:bCs/>
         </w:rPr>
-        <w:t>kafka-</w:t>
-      </w:r>
-      <w:proofErr w:type="gramStart"/>
-      <w:r>
-        <w:rPr>
-          <w:b/>
-          <w:bCs/>
-        </w:rPr>
-        <w:t>controllers.yaml</w:t>
-      </w:r>
-      <w:proofErr w:type="spellEnd"/>
-      <w:proofErr w:type="gramEnd"/>
+        <w:t>kafka-controllers.yaml</w:t>
+      </w:r>
+      <w:proofErr w:type="spellEnd"/>
     </w:p>
     <w:p>
       <w:pPr>
@@ -8991,18 +8675,9 @@
           <w:b/>
           <w:bCs/>
         </w:rPr>
-        <w:t>kafka-</w:t>
-      </w:r>
-      <w:proofErr w:type="gramStart"/>
-      <w:r>
-        <w:rPr>
-          <w:b/>
-          <w:bCs/>
-        </w:rPr>
-        <w:t>brokers.yaml</w:t>
-      </w:r>
-      <w:proofErr w:type="spellEnd"/>
-      <w:proofErr w:type="gramEnd"/>
+        <w:t>kafka-brokers.yaml</w:t>
+      </w:r>
+      <w:proofErr w:type="spellEnd"/>
       <w:r>
         <w:rPr>
           <w:b/>
@@ -9307,21 +8982,12 @@
           <w:bCs/>
         </w:rPr>
       </w:pPr>
-      <w:proofErr w:type="gramStart"/>
-      <w:r>
-        <w:rPr>
-          <w:b/>
-          <w:bCs/>
-        </w:rPr>
-        <w:t>Apply</w:t>
-      </w:r>
-      <w:proofErr w:type="gramEnd"/>
-      <w:r>
-        <w:rPr>
-          <w:b/>
-          <w:bCs/>
-        </w:rPr>
-        <w:t>:</w:t>
+      <w:r>
+        <w:rPr>
+          <w:b/>
+          <w:bCs/>
+        </w:rPr>
+        <w:t>Apply:</w:t>
       </w:r>
     </w:p>
     <w:p>
@@ -9356,18 +9022,9 @@
           <w:b/>
           <w:bCs/>
         </w:rPr>
-        <w:t>kafka-</w:t>
-      </w:r>
-      <w:proofErr w:type="gramStart"/>
-      <w:r>
-        <w:rPr>
-          <w:b/>
-          <w:bCs/>
-        </w:rPr>
-        <w:t>brokers.yaml</w:t>
-      </w:r>
-      <w:proofErr w:type="spellEnd"/>
-      <w:proofErr w:type="gramEnd"/>
+        <w:t>kafka-brokers.yaml</w:t>
+      </w:r>
+      <w:proofErr w:type="spellEnd"/>
     </w:p>
     <w:p>
       <w:pPr>
@@ -9446,18 +9103,9 @@
           <w:b/>
           <w:bCs/>
         </w:rPr>
-        <w:t>kafka-</w:t>
-      </w:r>
-      <w:proofErr w:type="gramStart"/>
-      <w:r>
-        <w:rPr>
-          <w:b/>
-          <w:bCs/>
-        </w:rPr>
-        <w:t>cluster.yaml</w:t>
-      </w:r>
-      <w:proofErr w:type="spellEnd"/>
-      <w:proofErr w:type="gramEnd"/>
+        <w:t>kafka-cluster.yaml</w:t>
+      </w:r>
+      <w:proofErr w:type="spellEnd"/>
       <w:r>
         <w:rPr>
           <w:b/>
@@ -9474,16 +9122,23 @@
         <w:rPr>
           <w:b/>
           <w:bCs/>
-          <w:lang w:val="nb-NO"/>
-        </w:rPr>
-      </w:pPr>
-      <w:r>
-        <w:rPr>
-          <w:b/>
-          <w:bCs/>
-          <w:lang w:val="nb-NO"/>
-        </w:rPr>
-        <w:t>apiVersion: kafka.strimzi.io/v1beta2</w:t>
+        </w:rPr>
+      </w:pPr>
+      <w:proofErr w:type="spellStart"/>
+      <w:r>
+        <w:rPr>
+          <w:b/>
+          <w:bCs/>
+        </w:rPr>
+        <w:t>apiVersion</w:t>
+      </w:r>
+      <w:proofErr w:type="spellEnd"/>
+      <w:r>
+        <w:rPr>
+          <w:b/>
+          <w:bCs/>
+        </w:rPr>
+        <w:t>: kafka.strimzi.io/v1beta2</w:t>
       </w:r>
     </w:p>
     <w:p>
@@ -9494,14 +9149,12 @@
         <w:rPr>
           <w:b/>
           <w:bCs/>
-          <w:lang w:val="nb-NO"/>
-        </w:rPr>
-      </w:pPr>
-      <w:r>
-        <w:rPr>
-          <w:b/>
-          <w:bCs/>
-          <w:lang w:val="nb-NO"/>
+        </w:rPr>
+      </w:pPr>
+      <w:r>
+        <w:rPr>
+          <w:b/>
+          <w:bCs/>
         </w:rPr>
         <w:t>kind: Kafka</w:t>
       </w:r>
@@ -9514,14 +9167,12 @@
         <w:rPr>
           <w:b/>
           <w:bCs/>
-          <w:lang w:val="nb-NO"/>
-        </w:rPr>
-      </w:pPr>
-      <w:r>
-        <w:rPr>
-          <w:b/>
-          <w:bCs/>
-          <w:lang w:val="nb-NO"/>
+        </w:rPr>
+      </w:pPr>
+      <w:r>
+        <w:rPr>
+          <w:b/>
+          <w:bCs/>
         </w:rPr>
         <w:t>metadata:</w:t>
       </w:r>
@@ -9540,7 +9191,6 @@
         <w:rPr>
           <w:b/>
           <w:bCs/>
-          <w:lang w:val="nb-NO"/>
         </w:rPr>
         <w:t xml:space="preserve">  </w:t>
       </w:r>
@@ -9922,21 +9572,12 @@
           <w:bCs/>
         </w:rPr>
       </w:pPr>
-      <w:proofErr w:type="gramStart"/>
-      <w:r>
-        <w:rPr>
-          <w:b/>
-          <w:bCs/>
-        </w:rPr>
-        <w:t>Apply</w:t>
-      </w:r>
-      <w:proofErr w:type="gramEnd"/>
-      <w:r>
-        <w:rPr>
-          <w:b/>
-          <w:bCs/>
-        </w:rPr>
-        <w:t>:</w:t>
+      <w:r>
+        <w:rPr>
+          <w:b/>
+          <w:bCs/>
+        </w:rPr>
+        <w:t>Apply:</w:t>
       </w:r>
     </w:p>
     <w:p>
@@ -9971,18 +9612,9 @@
           <w:b/>
           <w:bCs/>
         </w:rPr>
-        <w:t>kafka-</w:t>
-      </w:r>
-      <w:proofErr w:type="gramStart"/>
-      <w:r>
-        <w:rPr>
-          <w:b/>
-          <w:bCs/>
-        </w:rPr>
-        <w:t>cluster.yaml</w:t>
-      </w:r>
-      <w:proofErr w:type="spellEnd"/>
-      <w:proofErr w:type="gramEnd"/>
+        <w:t>kafka-cluster.yaml</w:t>
+      </w:r>
+      <w:proofErr w:type="spellEnd"/>
     </w:p>
     <w:p>
       <w:pPr>
@@ -10064,15 +9696,7 @@
           <w:b/>
           <w:bCs/>
         </w:rPr>
-        <w:t xml:space="preserve"> get pods -</w:t>
-      </w:r>
-      <w:proofErr w:type="gramStart"/>
-      <w:r>
-        <w:rPr>
-          <w:b/>
-          <w:bCs/>
-        </w:rPr>
-        <w:t xml:space="preserve">n </w:t>
+        <w:t xml:space="preserve"> get pods -n </w:t>
       </w:r>
       <w:proofErr w:type="spellStart"/>
       <w:r>
@@ -10083,7 +9707,6 @@
         <w:t>kafka</w:t>
       </w:r>
       <w:proofErr w:type="spellEnd"/>
-      <w:proofErr w:type="gramEnd"/>
     </w:p>
     <w:p>
       <w:pPr>
@@ -10388,23 +10011,7 @@
           <w:b/>
           <w:bCs/>
         </w:rPr>
-        <w:t>-brokers       3 ["broker</w:t>
-      </w:r>
-      <w:proofErr w:type="gramStart"/>
-      <w:r>
-        <w:rPr>
-          <w:b/>
-          <w:bCs/>
-        </w:rPr>
-        <w:t xml:space="preserve">"]   </w:t>
-      </w:r>
-      <w:proofErr w:type="gramEnd"/>
-      <w:r>
-        <w:rPr>
-          <w:b/>
-          <w:bCs/>
-        </w:rPr>
-        <w:t xml:space="preserve">  [0,1,2]</w:t>
+        <w:t>-brokers       3 ["broker"]     [0,1,2]</w:t>
       </w:r>
     </w:p>
     <w:p>
@@ -10463,7 +10070,6 @@
         <w:t xml:space="preserve">Create </w:t>
       </w:r>
       <w:proofErr w:type="spellStart"/>
-      <w:proofErr w:type="gramStart"/>
       <w:r>
         <w:rPr>
           <w:b/>
@@ -10472,7 +10078,6 @@
         <w:t>topic.yaml</w:t>
       </w:r>
       <w:proofErr w:type="spellEnd"/>
-      <w:proofErr w:type="gramEnd"/>
       <w:r>
         <w:rPr>
           <w:b/>
@@ -10676,23 +10281,7 @@
           <w:b/>
           <w:bCs/>
         </w:rPr>
-        <w:t xml:space="preserve">  </w:t>
-      </w:r>
-      <w:proofErr w:type="gramStart"/>
-      <w:r>
-        <w:rPr>
-          <w:b/>
-          <w:bCs/>
-        </w:rPr>
-        <w:t>partitions</w:t>
-      </w:r>
-      <w:proofErr w:type="gramEnd"/>
-      <w:r>
-        <w:rPr>
-          <w:b/>
-          <w:bCs/>
-        </w:rPr>
-        <w:t>: 3</w:t>
+        <w:t xml:space="preserve">  partitions: 3</w:t>
       </w:r>
     </w:p>
     <w:p>
@@ -10723,21 +10312,12 @@
           <w:bCs/>
         </w:rPr>
       </w:pPr>
-      <w:proofErr w:type="gramStart"/>
-      <w:r>
-        <w:rPr>
-          <w:b/>
-          <w:bCs/>
-        </w:rPr>
-        <w:t>Apply</w:t>
-      </w:r>
-      <w:proofErr w:type="gramEnd"/>
-      <w:r>
-        <w:rPr>
-          <w:b/>
-          <w:bCs/>
-        </w:rPr>
-        <w:t>:</w:t>
+      <w:r>
+        <w:rPr>
+          <w:b/>
+          <w:bCs/>
+        </w:rPr>
+        <w:t>Apply:</w:t>
       </w:r>
     </w:p>
     <w:p>
@@ -10767,7 +10347,6 @@
         <w:t xml:space="preserve"> apply -f </w:t>
       </w:r>
       <w:proofErr w:type="spellStart"/>
-      <w:proofErr w:type="gramStart"/>
       <w:r>
         <w:rPr>
           <w:b/>
@@ -10776,7 +10355,6 @@
         <w:t>topic.yaml</w:t>
       </w:r>
       <w:proofErr w:type="spellEnd"/>
-      <w:proofErr w:type="gramEnd"/>
     </w:p>
     <w:p>
       <w:pPr>
@@ -10867,15 +10445,7 @@
           <w:b/>
           <w:bCs/>
         </w:rPr>
-        <w:t xml:space="preserve">    </w:t>
-      </w:r>
-      <w:proofErr w:type="gramStart"/>
-      <w:r>
-        <w:rPr>
-          <w:b/>
-          <w:bCs/>
-        </w:rPr>
-        <w:t>&lt;</w:t>
+        <w:t xml:space="preserve">    &lt;</w:t>
       </w:r>
       <w:proofErr w:type="spellStart"/>
       <w:r>
@@ -10902,7 +10472,6 @@
         <w:t>org.apache.kafka</w:t>
       </w:r>
       <w:proofErr w:type="spellEnd"/>
-      <w:proofErr w:type="gramEnd"/>
       <w:r>
         <w:rPr>
           <w:b/>
@@ -11063,17 +10632,8 @@
           <w:bCs/>
         </w:rPr>
         <w:lastRenderedPageBreak/>
-        <w:t xml:space="preserve">Properties props = new </w:t>
-      </w:r>
-      <w:proofErr w:type="gramStart"/>
-      <w:r>
-        <w:rPr>
-          <w:b/>
-          <w:bCs/>
-        </w:rPr>
-        <w:t>Properties();</w:t>
-      </w:r>
-      <w:proofErr w:type="gramEnd"/>
+        <w:t>Properties props = new Properties();</w:t>
+      </w:r>
     </w:p>
     <w:p>
       <w:pPr>
@@ -11086,7 +10646,6 @@
         </w:rPr>
       </w:pPr>
       <w:proofErr w:type="spellStart"/>
-      <w:proofErr w:type="gramStart"/>
       <w:r>
         <w:rPr>
           <w:b/>
@@ -11100,18 +10659,9 @@
           <w:b/>
           <w:bCs/>
         </w:rPr>
-        <w:t>(</w:t>
-      </w:r>
-      <w:proofErr w:type="gramEnd"/>
-      <w:r>
-        <w:rPr>
-          <w:b/>
-          <w:bCs/>
-        </w:rPr>
-        <w:t>"</w:t>
-      </w:r>
-      <w:proofErr w:type="spellStart"/>
-      <w:proofErr w:type="gramStart"/>
+        <w:t>("</w:t>
+      </w:r>
+      <w:proofErr w:type="spellStart"/>
       <w:r>
         <w:rPr>
           <w:b/>
@@ -11120,39 +10670,13 @@
         <w:t>bootstrap.servers</w:t>
       </w:r>
       <w:proofErr w:type="spellEnd"/>
-      <w:proofErr w:type="gramEnd"/>
-      <w:r>
-        <w:rPr>
-          <w:b/>
-          <w:bCs/>
-        </w:rPr>
-        <w:t>", "</w:t>
-      </w:r>
-      <w:proofErr w:type="gramStart"/>
-      <w:r>
-        <w:rPr>
-          <w:b/>
-          <w:bCs/>
-        </w:rPr>
-        <w:t>my-kafka-kafka-bootstrap.kafka.svc.cluster</w:t>
-      </w:r>
-      <w:proofErr w:type="gramEnd"/>
-      <w:r>
-        <w:rPr>
-          <w:b/>
-          <w:bCs/>
-        </w:rPr>
-        <w:t>.local:9092"</w:t>
-      </w:r>
-      <w:proofErr w:type="gramStart"/>
-      <w:r>
-        <w:rPr>
-          <w:b/>
-          <w:bCs/>
-        </w:rPr>
-        <w:t>);</w:t>
-      </w:r>
-      <w:proofErr w:type="gramEnd"/>
+      <w:r>
+        <w:rPr>
+          <w:b/>
+          <w:bCs/>
+        </w:rPr>
+        <w:t>", "my-kafka-kafka-bootstrap.kafka.svc.cluster.local:9092");</w:t>
+      </w:r>
     </w:p>
     <w:p>
       <w:pPr>
@@ -11165,7 +10689,6 @@
         </w:rPr>
       </w:pPr>
       <w:proofErr w:type="spellStart"/>
-      <w:proofErr w:type="gramStart"/>
       <w:r>
         <w:rPr>
           <w:b/>
@@ -11179,18 +10702,9 @@
           <w:b/>
           <w:bCs/>
         </w:rPr>
-        <w:t>(</w:t>
-      </w:r>
-      <w:proofErr w:type="gramEnd"/>
-      <w:r>
-        <w:rPr>
-          <w:b/>
-          <w:bCs/>
-        </w:rPr>
-        <w:t>"</w:t>
-      </w:r>
-      <w:proofErr w:type="spellStart"/>
-      <w:proofErr w:type="gramStart"/>
+        <w:t>("</w:t>
+      </w:r>
+      <w:proofErr w:type="spellStart"/>
       <w:r>
         <w:rPr>
           <w:b/>
@@ -11199,7 +10713,6 @@
         <w:t>key.serializer</w:t>
       </w:r>
       <w:proofErr w:type="spellEnd"/>
-      <w:proofErr w:type="gramEnd"/>
       <w:r>
         <w:rPr>
           <w:b/>
@@ -11208,64 +10721,21 @@
         <w:t>", "</w:t>
       </w:r>
       <w:proofErr w:type="spellStart"/>
-      <w:proofErr w:type="gramStart"/>
-      <w:r>
-        <w:rPr>
-          <w:b/>
-          <w:bCs/>
-        </w:rPr>
-        <w:t>org.apache</w:t>
-      </w:r>
-      <w:proofErr w:type="gramEnd"/>
-      <w:r>
-        <w:rPr>
-          <w:b/>
-          <w:bCs/>
-        </w:rPr>
-        <w:t>.</w:t>
-      </w:r>
-      <w:proofErr w:type="gramStart"/>
-      <w:r>
-        <w:rPr>
-          <w:b/>
-          <w:bCs/>
-        </w:rPr>
-        <w:t>kafka.common</w:t>
-      </w:r>
-      <w:proofErr w:type="gramEnd"/>
-      <w:r>
-        <w:rPr>
-          <w:b/>
-          <w:bCs/>
-        </w:rPr>
-        <w:t>.</w:t>
-      </w:r>
-      <w:proofErr w:type="gramStart"/>
-      <w:r>
-        <w:rPr>
-          <w:b/>
-          <w:bCs/>
-        </w:rPr>
-        <w:t>serialization.StringSerializer</w:t>
-      </w:r>
-      <w:proofErr w:type="spellEnd"/>
-      <w:proofErr w:type="gramEnd"/>
-      <w:r>
-        <w:rPr>
-          <w:b/>
-          <w:bCs/>
-        </w:rPr>
-        <w:t>"</w:t>
-      </w:r>
-      <w:proofErr w:type="gramStart"/>
-      <w:r>
-        <w:rPr>
-          <w:b/>
-          <w:bCs/>
-        </w:rPr>
-        <w:t>);</w:t>
-      </w:r>
-      <w:proofErr w:type="gramEnd"/>
+      <w:r>
+        <w:rPr>
+          <w:b/>
+          <w:bCs/>
+        </w:rPr>
+        <w:t>org.apache.kafka.common.serialization.StringSerializer</w:t>
+      </w:r>
+      <w:proofErr w:type="spellEnd"/>
+      <w:r>
+        <w:rPr>
+          <w:b/>
+          <w:bCs/>
+        </w:rPr>
+        <w:t>");</w:t>
+      </w:r>
     </w:p>
     <w:p>
       <w:pPr>
@@ -11278,7 +10748,6 @@
         </w:rPr>
       </w:pPr>
       <w:proofErr w:type="spellStart"/>
-      <w:proofErr w:type="gramStart"/>
       <w:r>
         <w:rPr>
           <w:b/>
@@ -11292,18 +10761,9 @@
           <w:b/>
           <w:bCs/>
         </w:rPr>
-        <w:t>(</w:t>
-      </w:r>
-      <w:proofErr w:type="gramEnd"/>
-      <w:r>
-        <w:rPr>
-          <w:b/>
-          <w:bCs/>
-        </w:rPr>
-        <w:t>"</w:t>
-      </w:r>
-      <w:proofErr w:type="spellStart"/>
-      <w:proofErr w:type="gramStart"/>
+        <w:t>("</w:t>
+      </w:r>
+      <w:proofErr w:type="spellStart"/>
       <w:r>
         <w:rPr>
           <w:b/>
@@ -11312,7 +10772,6 @@
         <w:t>value.serializer</w:t>
       </w:r>
       <w:proofErr w:type="spellEnd"/>
-      <w:proofErr w:type="gramEnd"/>
       <w:r>
         <w:rPr>
           <w:b/>
@@ -11321,64 +10780,21 @@
         <w:t>", "</w:t>
       </w:r>
       <w:proofErr w:type="spellStart"/>
-      <w:proofErr w:type="gramStart"/>
-      <w:r>
-        <w:rPr>
-          <w:b/>
-          <w:bCs/>
-        </w:rPr>
-        <w:t>org.apache</w:t>
-      </w:r>
-      <w:proofErr w:type="gramEnd"/>
-      <w:r>
-        <w:rPr>
-          <w:b/>
-          <w:bCs/>
-        </w:rPr>
-        <w:t>.</w:t>
-      </w:r>
-      <w:proofErr w:type="gramStart"/>
-      <w:r>
-        <w:rPr>
-          <w:b/>
-          <w:bCs/>
-        </w:rPr>
-        <w:t>kafka.common</w:t>
-      </w:r>
-      <w:proofErr w:type="gramEnd"/>
-      <w:r>
-        <w:rPr>
-          <w:b/>
-          <w:bCs/>
-        </w:rPr>
-        <w:t>.</w:t>
-      </w:r>
-      <w:proofErr w:type="gramStart"/>
-      <w:r>
-        <w:rPr>
-          <w:b/>
-          <w:bCs/>
-        </w:rPr>
-        <w:t>serialization.StringSerializer</w:t>
-      </w:r>
-      <w:proofErr w:type="spellEnd"/>
-      <w:proofErr w:type="gramEnd"/>
-      <w:r>
-        <w:rPr>
-          <w:b/>
-          <w:bCs/>
-        </w:rPr>
-        <w:t>"</w:t>
-      </w:r>
-      <w:proofErr w:type="gramStart"/>
-      <w:r>
-        <w:rPr>
-          <w:b/>
-          <w:bCs/>
-        </w:rPr>
-        <w:t>);</w:t>
-      </w:r>
-      <w:proofErr w:type="gramEnd"/>
+      <w:r>
+        <w:rPr>
+          <w:b/>
+          <w:bCs/>
+        </w:rPr>
+        <w:t>org.apache.kafka.common.serialization.StringSerializer</w:t>
+      </w:r>
+      <w:proofErr w:type="spellEnd"/>
+      <w:r>
+        <w:rPr>
+          <w:b/>
+          <w:bCs/>
+        </w:rPr>
+        <w:t>");</w:t>
+      </w:r>
     </w:p>
     <w:p>
       <w:pPr>
@@ -11431,17 +10847,8 @@
           <w:b/>
           <w:bCs/>
         </w:rPr>
-        <w:t>&lt;&gt;(props</w:t>
-      </w:r>
-      <w:proofErr w:type="gramStart"/>
-      <w:r>
-        <w:rPr>
-          <w:b/>
-          <w:bCs/>
-        </w:rPr>
-        <w:t>);</w:t>
-      </w:r>
-      <w:proofErr w:type="gramEnd"/>
+        <w:t>&lt;&gt;(props);</w:t>
+      </w:r>
     </w:p>
     <w:p>
       <w:pPr>
@@ -11454,7 +10861,6 @@
         </w:rPr>
       </w:pPr>
       <w:proofErr w:type="spellStart"/>
-      <w:proofErr w:type="gramStart"/>
       <w:r>
         <w:rPr>
           <w:b/>
@@ -11463,7 +10869,6 @@
         <w:t>producer.send</w:t>
       </w:r>
       <w:proofErr w:type="spellEnd"/>
-      <w:proofErr w:type="gramEnd"/>
       <w:r>
         <w:rPr>
           <w:b/>
@@ -11485,33 +10890,8 @@
           <w:b/>
           <w:bCs/>
         </w:rPr>
-        <w:t>&lt;</w:t>
-      </w:r>
-      <w:proofErr w:type="gramStart"/>
-      <w:r>
-        <w:rPr>
-          <w:b/>
-          <w:bCs/>
-        </w:rPr>
-        <w:t>&gt;(</w:t>
-      </w:r>
-      <w:proofErr w:type="gramEnd"/>
-      <w:r>
-        <w:rPr>
-          <w:b/>
-          <w:bCs/>
-        </w:rPr>
-        <w:t>"example-topic", "hello", "world")</w:t>
-      </w:r>
-      <w:proofErr w:type="gramStart"/>
-      <w:r>
-        <w:rPr>
-          <w:b/>
-          <w:bCs/>
-        </w:rPr>
-        <w:t>);</w:t>
-      </w:r>
-      <w:proofErr w:type="gramEnd"/>
+        <w:t>&lt;&gt;("example-topic", "hello", "world"));</w:t>
+      </w:r>
     </w:p>
     <w:p>
       <w:pPr>
@@ -11524,7 +10904,6 @@
         </w:rPr>
       </w:pPr>
       <w:proofErr w:type="spellStart"/>
-      <w:proofErr w:type="gramStart"/>
       <w:r>
         <w:rPr>
           <w:b/>
@@ -11533,23 +10912,13 @@
         <w:t>producer.close</w:t>
       </w:r>
       <w:proofErr w:type="spellEnd"/>
-      <w:proofErr w:type="gramEnd"/>
-      <w:r>
-        <w:rPr>
-          <w:b/>
-          <w:bCs/>
-        </w:rPr>
-        <w:t>(</w:t>
-      </w:r>
-      <w:proofErr w:type="gramStart"/>
-      <w:r>
-        <w:rPr>
-          <w:b/>
-          <w:bCs/>
-        </w:rPr>
-        <w:t>);</w:t>
-      </w:r>
-      <w:proofErr w:type="gramEnd"/>
+      <w:r>
+        <w:rPr>
+          <w:b/>
+          <w:bCs/>
+        </w:rPr>
+        <w:t>();</w:t>
+      </w:r>
     </w:p>
     <w:p>
       <w:pPr>
@@ -12106,7 +11475,6 @@
               <w:t xml:space="preserve">Remove </w:t>
             </w:r>
             <w:proofErr w:type="spellStart"/>
-            <w:proofErr w:type="gramStart"/>
             <w:r>
               <w:rPr>
                 <w:b/>
@@ -12115,7 +11483,6 @@
               <w:t>spec.zookeeper</w:t>
             </w:r>
             <w:proofErr w:type="spellEnd"/>
-            <w:proofErr w:type="gramEnd"/>
           </w:p>
         </w:tc>
       </w:tr>
@@ -12671,15 +12038,7 @@
     </w:p>
     <w:p>
       <w:r>
-        <w:t xml:space="preserve">helm </w:t>
-      </w:r>
-      <w:proofErr w:type="gramStart"/>
-      <w:r>
-        <w:t>repo</w:t>
-      </w:r>
-      <w:proofErr w:type="gramEnd"/>
-      <w:r>
-        <w:t xml:space="preserve"> add </w:t>
+        <w:t xml:space="preserve">helm repo add </w:t>
       </w:r>
       <w:proofErr w:type="spellStart"/>
       <w:r>
@@ -12708,14 +12067,9 @@
       </w:r>
       <w:proofErr w:type="spellStart"/>
       <w:r>
-        <w:t>nifi-</w:t>
-      </w:r>
-      <w:proofErr w:type="gramStart"/>
-      <w:r>
-        <w:t>values.yaml</w:t>
-      </w:r>
-      <w:proofErr w:type="spellEnd"/>
-      <w:proofErr w:type="gramEnd"/>
+        <w:t>nifi-values.yaml</w:t>
+      </w:r>
+      <w:proofErr w:type="spellEnd"/>
     </w:p>
     <w:p/>
     <w:p>
@@ -12825,14 +12179,9 @@
     <w:p>
       <w:proofErr w:type="spellStart"/>
       <w:r>
-        <w:t>nifi-</w:t>
-      </w:r>
-      <w:proofErr w:type="gramStart"/>
-      <w:r>
-        <w:t>values.yaml</w:t>
-      </w:r>
-      <w:proofErr w:type="spellEnd"/>
-      <w:proofErr w:type="gramEnd"/>
+        <w:t>nifi-values.yaml</w:t>
+      </w:r>
+      <w:proofErr w:type="spellEnd"/>
     </w:p>
     <w:p/>
     <w:p>
@@ -12889,14 +12238,9 @@
       </w:r>
       <w:proofErr w:type="spellStart"/>
       <w:r>
-        <w:t>nifi-</w:t>
-      </w:r>
-      <w:proofErr w:type="gramStart"/>
-      <w:r>
-        <w:t>values.yaml</w:t>
-      </w:r>
-      <w:proofErr w:type="spellEnd"/>
-      <w:proofErr w:type="gramEnd"/>
+        <w:t>nifi-values.yaml</w:t>
+      </w:r>
+      <w:proofErr w:type="spellEnd"/>
     </w:p>
     <w:p/>
     <w:p>
@@ -12999,15 +12343,7 @@
       </w:r>
       <w:proofErr w:type="spellEnd"/>
       <w:r>
-        <w:t xml:space="preserve">   &lt;Public-IP&gt;   </w:t>
-      </w:r>
-      <w:proofErr w:type="gramStart"/>
-      <w:r>
-        <w:t>8080:xxxxx</w:t>
-      </w:r>
-      <w:proofErr w:type="gramEnd"/>
-      <w:r>
-        <w:t>/TCP</w:t>
+        <w:t xml:space="preserve">   &lt;Public-IP&gt;   8080:xxxxx/TCP</w:t>
       </w:r>
     </w:p>
     <w:p/>
@@ -13808,15 +13144,7 @@
       </w:r>
       <w:proofErr w:type="spellEnd"/>
       <w:r>
-        <w:t xml:space="preserve"> </w:t>
-      </w:r>
-      <w:proofErr w:type="gramStart"/>
-      <w:r>
-        <w:t>create</w:t>
-      </w:r>
-      <w:proofErr w:type="gramEnd"/>
-      <w:r>
-        <w:t xml:space="preserve"> secret generic azure-storage-secret \</w:t>
+        <w:t xml:space="preserve"> create secret generic azure-storage-secret \</w:t>
       </w:r>
     </w:p>
     <w:p>
@@ -13879,7 +13207,6 @@
         <w:t>azure-</w:t>
       </w:r>
       <w:proofErr w:type="spellStart"/>
-      <w:proofErr w:type="gramStart"/>
       <w:r>
         <w:rPr>
           <w:b/>
@@ -13888,7 +13215,6 @@
         <w:t>storage.yaml</w:t>
       </w:r>
       <w:proofErr w:type="spellEnd"/>
-      <w:proofErr w:type="gramEnd"/>
       <w:r>
         <w:t xml:space="preserve"> and add:</w:t>
       </w:r>
@@ -14171,12 +13497,10 @@
         <w:t xml:space="preserve"> apply -f azure-</w:t>
       </w:r>
       <w:proofErr w:type="spellStart"/>
-      <w:proofErr w:type="gramStart"/>
       <w:r>
         <w:t>storage.yaml</w:t>
       </w:r>
       <w:proofErr w:type="spellEnd"/>
-      <w:proofErr w:type="gramEnd"/>
     </w:p>
     <w:p>
       <w:r>
@@ -14193,12 +13517,10 @@
         <w:t xml:space="preserve"> get </w:t>
       </w:r>
       <w:proofErr w:type="spellStart"/>
-      <w:proofErr w:type="gramStart"/>
       <w:r>
         <w:t>pv,pvc</w:t>
       </w:r>
       <w:proofErr w:type="spellEnd"/>
-      <w:proofErr w:type="gramEnd"/>
     </w:p>
     <w:p>
       <w:r>
@@ -14234,7 +13556,6 @@
         <w:t>storage-</w:t>
       </w:r>
       <w:proofErr w:type="spellStart"/>
-      <w:proofErr w:type="gramStart"/>
       <w:r>
         <w:rPr>
           <w:b/>
@@ -14243,7 +13564,6 @@
         <w:t>pod.yaml</w:t>
       </w:r>
       <w:proofErr w:type="spellEnd"/>
-      <w:proofErr w:type="gramEnd"/>
       <w:r>
         <w:t>:</w:t>
       </w:r>
@@ -14389,12 +13709,10 @@
         <w:t xml:space="preserve"> apply -f storage-</w:t>
       </w:r>
       <w:proofErr w:type="spellStart"/>
-      <w:proofErr w:type="gramStart"/>
       <w:r>
         <w:t>pod.yaml</w:t>
       </w:r>
       <w:proofErr w:type="spellEnd"/>
-      <w:proofErr w:type="gramEnd"/>
     </w:p>
     <w:p>
       <w:r>
@@ -14563,21 +13881,17 @@
       </w:r>
     </w:p>
     <w:p>
-      <w:proofErr w:type="spellStart"/>
-      <w:r>
-        <w:t>kubectl</w:t>
-      </w:r>
-      <w:proofErr w:type="spellEnd"/>
-      <w:r>
-        <w:t xml:space="preserve"> delete -f azure-</w:t>
-      </w:r>
-      <w:proofErr w:type="spellStart"/>
-      <w:proofErr w:type="gramStart"/>
-      <w:r>
-        <w:t>storage.yaml</w:t>
-      </w:r>
-      <w:proofErr w:type="spellEnd"/>
-      <w:proofErr w:type="gramEnd"/>
+      <w:pPr>
+        <w:rPr>
+          <w:lang w:val="nb-NO"/>
+        </w:rPr>
+      </w:pPr>
+      <w:r>
+        <w:rPr>
+          <w:lang w:val="nb-NO"/>
+        </w:rPr>
+        <w:t>kubectl delete -f azure-storage.yaml</w:t>
+      </w:r>
     </w:p>
     <w:p>
       <w:proofErr w:type="spellStart"/>
@@ -15413,28 +14727,12 @@
       </w:r>
       <w:proofErr w:type="spellEnd"/>
       <w:r>
-        <w:t xml:space="preserve"> C:\Users\$</w:t>
-      </w:r>
-      <w:proofErr w:type="gramStart"/>
-      <w:r>
-        <w:t>env:USERNAME</w:t>
-      </w:r>
-      <w:proofErr w:type="gramEnd"/>
-      <w:r>
-        <w:t>\Desktop\airflow-deploy</w:t>
-      </w:r>
-    </w:p>
-    <w:p>
-      <w:r>
-        <w:t>cd C:\Users\$</w:t>
-      </w:r>
-      <w:proofErr w:type="gramStart"/>
-      <w:r>
-        <w:t>env:USERNAME</w:t>
-      </w:r>
-      <w:proofErr w:type="gramEnd"/>
-      <w:r>
-        <w:t>\Desktop\airflow-deploy</w:t>
+        <w:t xml:space="preserve"> C:\Users\$env:USERNAME\Desktop\airflow-deploy</w:t>
+      </w:r>
+    </w:p>
+    <w:p>
+      <w:r>
+        <w:t>cd C:\Users\$env:USERNAME\Desktop\airflow-deploy</w:t>
       </w:r>
     </w:p>
     <w:p>
@@ -15502,19 +14800,11 @@
       </w:r>
       <w:proofErr w:type="spellStart"/>
       <w:r>
-        <w:t>deploy_airflow_</w:t>
-      </w:r>
-      <w:proofErr w:type="gramStart"/>
-      <w:r>
-        <w:t>pod</w:t>
-      </w:r>
-      <w:proofErr w:type="spellEnd"/>
-      <w:r>
-        <w:t>(</w:t>
-      </w:r>
-      <w:proofErr w:type="gramEnd"/>
-      <w:r>
-        <w:t>):</w:t>
+        <w:t>deploy_airflow_pod</w:t>
+      </w:r>
+      <w:proofErr w:type="spellEnd"/>
+      <w:r>
+        <w:t>():</w:t>
       </w:r>
     </w:p>
     <w:p/>
@@ -15553,25 +14843,12 @@
         <w:t xml:space="preserve">    </w:t>
       </w:r>
       <w:proofErr w:type="spellStart"/>
-      <w:proofErr w:type="gramStart"/>
-      <w:r>
-        <w:t>config.load</w:t>
-      </w:r>
-      <w:proofErr w:type="gramEnd"/>
-      <w:r>
-        <w:t>_kube_</w:t>
-      </w:r>
-      <w:proofErr w:type="gramStart"/>
-      <w:r>
-        <w:t>config</w:t>
-      </w:r>
-      <w:proofErr w:type="spellEnd"/>
-      <w:r>
-        <w:t>(</w:t>
-      </w:r>
-      <w:proofErr w:type="gramEnd"/>
-      <w:r>
-        <w:t>)</w:t>
+      <w:r>
+        <w:t>config.load_kube_config</w:t>
+      </w:r>
+      <w:proofErr w:type="spellEnd"/>
+      <w:r>
+        <w:t>()</w:t>
       </w:r>
     </w:p>
     <w:p/>
@@ -15590,23 +14867,7 @@
       </w:r>
       <w:proofErr w:type="spellEnd"/>
       <w:r>
-        <w:t xml:space="preserve"> = </w:t>
-      </w:r>
-      <w:proofErr w:type="gramStart"/>
-      <w:r>
-        <w:t>client.CoreV</w:t>
-      </w:r>
-      <w:proofErr w:type="gramEnd"/>
-      <w:r>
-        <w:t>1</w:t>
-      </w:r>
-      <w:proofErr w:type="gramStart"/>
-      <w:r>
-        <w:t>Api(</w:t>
-      </w:r>
-      <w:proofErr w:type="gramEnd"/>
-      <w:r>
-        <w:t>)</w:t>
+        <w:t xml:space="preserve"> = client.CoreV1Api()</w:t>
       </w:r>
     </w:p>
     <w:p/>
@@ -15648,13 +14909,8 @@
     </w:p>
     <w:p>
       <w:r>
-        <w:t xml:space="preserve">        "metadata</w:t>
-      </w:r>
-      <w:proofErr w:type="gramStart"/>
-      <w:r>
-        <w:t>": {</w:t>
-      </w:r>
-      <w:proofErr w:type="gramEnd"/>
+        <w:t xml:space="preserve">        "metadata": {</w:t>
+      </w:r>
     </w:p>
     <w:p>
       <w:r>
@@ -15663,21 +14919,8 @@
     </w:p>
     <w:p>
       <w:r>
-        <w:t xml:space="preserve">            "labels</w:t>
-      </w:r>
-      <w:proofErr w:type="gramStart"/>
-      <w:r>
-        <w:t>": {</w:t>
-      </w:r>
-      <w:proofErr w:type="gramEnd"/>
-      <w:r>
-        <w:t>"app": "</w:t>
-      </w:r>
-      <w:proofErr w:type="gramStart"/>
-      <w:r>
-        <w:t>airflow"}</w:t>
-      </w:r>
-      <w:proofErr w:type="gramEnd"/>
+        <w:t xml:space="preserve">            "labels": {"app": "airflow"}</w:t>
+      </w:r>
     </w:p>
     <w:p>
       <w:r>
@@ -15686,13 +14929,8 @@
     </w:p>
     <w:p>
       <w:r>
-        <w:t xml:space="preserve">        "spec</w:t>
-      </w:r>
-      <w:proofErr w:type="gramStart"/>
-      <w:r>
-        <w:t>": {</w:t>
-      </w:r>
-      <w:proofErr w:type="gramEnd"/>
+        <w:t xml:space="preserve">        "spec": {</w:t>
+      </w:r>
     </w:p>
     <w:p>
       <w:r>
@@ -15737,15 +14975,7 @@
     </w:p>
     <w:p>
       <w:r>
-        <w:t xml:space="preserve">                    "ports"</w:t>
-      </w:r>
-      <w:proofErr w:type="gramStart"/>
-      <w:r>
-        <w:t>: [{</w:t>
-      </w:r>
-      <w:proofErr w:type="gramEnd"/>
-      <w:r>
-        <w:t>"</w:t>
+        <w:t xml:space="preserve">                    "ports": [{"</w:t>
       </w:r>
       <w:proofErr w:type="spellStart"/>
       <w:r>
@@ -15753,15 +14983,7 @@
       </w:r>
       <w:proofErr w:type="spellEnd"/>
       <w:r>
-        <w:t xml:space="preserve">": </w:t>
-      </w:r>
-      <w:proofErr w:type="gramStart"/>
-      <w:r>
-        <w:t>8080}]</w:t>
-      </w:r>
-      <w:proofErr w:type="gramEnd"/>
-      <w:r>
-        <w:t>,</w:t>
+        <w:t>": 8080}],</w:t>
       </w:r>
     </w:p>
     <w:p>
@@ -15771,26 +14993,13 @@
     </w:p>
     <w:p>
       <w:r>
-        <w:t xml:space="preserve">                        {"name": "AIRFLOW__CORE__LOAD_EXAMPLES", "value": "</w:t>
-      </w:r>
-      <w:proofErr w:type="gramStart"/>
-      <w:r>
-        <w:t>False"}</w:t>
-      </w:r>
-      <w:proofErr w:type="gramEnd"/>
-      <w:r>
-        <w:t>,</w:t>
-      </w:r>
-    </w:p>
-    <w:p>
-      <w:r>
-        <w:t xml:space="preserve">                        {"name": "AIRFLOW__WEBSERVER__RBAC", "value": "</w:t>
-      </w:r>
-      <w:proofErr w:type="gramStart"/>
-      <w:r>
-        <w:t>True"}</w:t>
-      </w:r>
-      <w:proofErr w:type="gramEnd"/>
+        <w:t xml:space="preserve">                        {"name": "AIRFLOW__CORE__LOAD_EXAMPLES", "value": "False"},</w:t>
+      </w:r>
+    </w:p>
+    <w:p>
+      <w:r>
+        <w:t xml:space="preserve">                        {"name": "AIRFLOW__WEBSERVER__RBAC", "value": "True"}</w:t>
+      </w:r>
     </w:p>
     <w:p>
       <w:r>
@@ -15834,49 +15043,28 @@
     <w:p/>
     <w:p>
       <w:r>
+        <w:t xml:space="preserve">    print("Deploying Airflow pod to </w:t>
+      </w:r>
+      <w:proofErr w:type="spellStart"/>
+      <w:r>
+        <w:t>IntegrationAKS</w:t>
+      </w:r>
+      <w:proofErr w:type="spellEnd"/>
+      <w:r>
+        <w:t>...")</w:t>
+      </w:r>
+    </w:p>
+    <w:p>
+      <w:r>
         <w:t xml:space="preserve">    </w:t>
       </w:r>
-      <w:proofErr w:type="gramStart"/>
-      <w:r>
-        <w:t>print(</w:t>
-      </w:r>
-      <w:proofErr w:type="gramEnd"/>
-      <w:r>
-        <w:t xml:space="preserve">"Deploying Airflow pod to </w:t>
-      </w:r>
-      <w:proofErr w:type="spellStart"/>
-      <w:r>
-        <w:t>IntegrationAKS</w:t>
-      </w:r>
-      <w:proofErr w:type="spellEnd"/>
-      <w:r>
-        <w:t>...")</w:t>
-      </w:r>
-    </w:p>
-    <w:p>
-      <w:r>
-        <w:t xml:space="preserve">    </w:t>
-      </w:r>
-      <w:proofErr w:type="spellStart"/>
-      <w:proofErr w:type="gramStart"/>
-      <w:r>
-        <w:t>api.create</w:t>
-      </w:r>
-      <w:proofErr w:type="gramEnd"/>
-      <w:r>
-        <w:t>_namespaced_</w:t>
-      </w:r>
-      <w:proofErr w:type="gramStart"/>
-      <w:r>
-        <w:t>pod</w:t>
-      </w:r>
-      <w:proofErr w:type="spellEnd"/>
-      <w:r>
-        <w:t>(</w:t>
-      </w:r>
-      <w:proofErr w:type="gramEnd"/>
-      <w:r>
-        <w:t>namespace="default", body=</w:t>
+      <w:proofErr w:type="spellStart"/>
+      <w:r>
+        <w:t>api.create_namespaced_pod</w:t>
+      </w:r>
+      <w:proofErr w:type="spellEnd"/>
+      <w:r>
+        <w:t>(namespace="default", body=</w:t>
       </w:r>
       <w:proofErr w:type="spellStart"/>
       <w:r>
@@ -15889,34 +15077,18 @@
     </w:p>
     <w:p>
       <w:r>
-        <w:t xml:space="preserve">    </w:t>
-      </w:r>
-      <w:proofErr w:type="gramStart"/>
-      <w:r>
-        <w:t>print(</w:t>
-      </w:r>
-      <w:proofErr w:type="gramEnd"/>
-      <w:r>
-        <w:t>"Airflow Pod deployed successfully!")</w:t>
+        <w:t xml:space="preserve">    print("Airflow Pod deployed successfully!")</w:t>
       </w:r>
     </w:p>
     <w:p/>
     <w:p>
       <w:proofErr w:type="spellStart"/>
       <w:r>
-        <w:t>deploy_airflow_</w:t>
-      </w:r>
-      <w:proofErr w:type="gramStart"/>
-      <w:r>
-        <w:t>pod</w:t>
-      </w:r>
-      <w:proofErr w:type="spellEnd"/>
-      <w:r>
-        <w:t>(</w:t>
-      </w:r>
-      <w:proofErr w:type="gramEnd"/>
-      <w:r>
-        <w:t>)</w:t>
+        <w:t>deploy_airflow_pod</w:t>
+      </w:r>
+      <w:proofErr w:type="spellEnd"/>
+      <w:r>
+        <w:t>()</w:t>
       </w:r>
     </w:p>
     <w:p>
@@ -15979,15 +15151,7 @@
     </w:p>
     <w:p>
       <w:r>
-        <w:t xml:space="preserve">Airflow Pod </w:t>
-      </w:r>
-      <w:proofErr w:type="gramStart"/>
-      <w:r>
-        <w:t>deployed</w:t>
-      </w:r>
-      <w:proofErr w:type="gramEnd"/>
-      <w:r>
-        <w:t xml:space="preserve"> successfully!</w:t>
+        <w:t>Airflow Pod deployed successfully!</w:t>
       </w:r>
     </w:p>
     <w:p>
@@ -16446,25 +15610,12 @@
     </w:p>
     <w:p>
       <w:r>
-        <w:t xml:space="preserve">    </w:t>
-      </w:r>
-      <w:proofErr w:type="gramStart"/>
-      <w:r>
-        <w:t>@Override</w:t>
-      </w:r>
-      <w:proofErr w:type="gramEnd"/>
-    </w:p>
-    <w:p>
-      <w:r>
-        <w:t xml:space="preserve">    public void </w:t>
-      </w:r>
-      <w:proofErr w:type="gramStart"/>
-      <w:r>
-        <w:t>configure(</w:t>
-      </w:r>
-      <w:proofErr w:type="gramEnd"/>
-      <w:r>
-        <w:t>) {</w:t>
+        <w:t xml:space="preserve">    @Override</w:t>
+      </w:r>
+    </w:p>
+    <w:p>
+      <w:r>
+        <w:t xml:space="preserve">    public void configure() {</w:t>
       </w:r>
     </w:p>
     <w:p/>
@@ -16478,13 +15629,8 @@
         <w:t xml:space="preserve">        from("</w:t>
       </w:r>
       <w:proofErr w:type="spellStart"/>
-      <w:proofErr w:type="gramStart"/>
-      <w:r>
-        <w:t>timer:hello</w:t>
-      </w:r>
-      <w:proofErr w:type="gramEnd"/>
-      <w:r>
-        <w:t>?period</w:t>
+      <w:r>
+        <w:t>timer:hello?period</w:t>
       </w:r>
       <w:proofErr w:type="spellEnd"/>
       <w:r>
@@ -16493,39 +15639,21 @@
     </w:p>
     <w:p>
       <w:r>
-        <w:t xml:space="preserve">            </w:t>
-      </w:r>
-      <w:proofErr w:type="gramStart"/>
-      <w:r>
-        <w:t>.</w:t>
+        <w:t xml:space="preserve">            .</w:t>
       </w:r>
       <w:proofErr w:type="spellStart"/>
       <w:r>
         <w:t>setBody</w:t>
       </w:r>
       <w:proofErr w:type="spellEnd"/>
-      <w:proofErr w:type="gramEnd"/>
-      <w:r>
-        <w:t>(</w:t>
-      </w:r>
-      <w:proofErr w:type="gramStart"/>
-      <w:r>
-        <w:t>simple(</w:t>
-      </w:r>
-      <w:proofErr w:type="gramEnd"/>
-      <w:r>
-        <w:t>"Hello Poopy — Camel is running on AKS!"))</w:t>
-      </w:r>
-    </w:p>
-    <w:p>
-      <w:r>
-        <w:t xml:space="preserve">            .log("${body}"</w:t>
-      </w:r>
-      <w:proofErr w:type="gramStart"/>
-      <w:r>
-        <w:t>);</w:t>
-      </w:r>
-      <w:proofErr w:type="gramEnd"/>
+      <w:r>
+        <w:t>(simple("Hello Poopy — Camel is running on AKS!"))</w:t>
+      </w:r>
+    </w:p>
+    <w:p>
+      <w:r>
+        <w:t xml:space="preserve">            .log("${body}");</w:t>
+      </w:r>
     </w:p>
     <w:p>
       <w:r>
@@ -16542,7 +15670,6 @@
         <w:t xml:space="preserve">This route does NOT create a REST endpoint, so the root URL / will show a </w:t>
       </w:r>
       <w:proofErr w:type="spellStart"/>
-      <w:proofErr w:type="gramStart"/>
       <w:r>
         <w:rPr>
           <w:b/>
@@ -16551,7 +15678,6 @@
         <w:t>whitelabel</w:t>
       </w:r>
       <w:proofErr w:type="spellEnd"/>
-      <w:proofErr w:type="gramEnd"/>
       <w:r>
         <w:rPr>
           <w:b/>
@@ -16611,11 +15737,7 @@
     </w:p>
     <w:p>
       <w:r>
-        <w:t xml:space="preserve">        </w:t>
-      </w:r>
-      <w:proofErr w:type="gramStart"/>
-      <w:r>
-        <w:t>&lt;</w:t>
+        <w:t xml:space="preserve">        &lt;</w:t>
       </w:r>
       <w:proofErr w:type="spellStart"/>
       <w:r>
@@ -16630,7 +15752,6 @@
         <w:t>org.springframework.boot</w:t>
       </w:r>
       <w:proofErr w:type="spellEnd"/>
-      <w:proofErr w:type="gramEnd"/>
       <w:r>
         <w:t>&lt;/</w:t>
       </w:r>
@@ -16685,22 +15806,18 @@
         <w:t xml:space="preserve">        &lt;</w:t>
       </w:r>
       <w:proofErr w:type="spellStart"/>
-      <w:proofErr w:type="gramStart"/>
       <w:r>
         <w:t>java.version</w:t>
       </w:r>
       <w:proofErr w:type="spellEnd"/>
-      <w:proofErr w:type="gramEnd"/>
       <w:r>
         <w:t>&gt;21&lt;/</w:t>
       </w:r>
       <w:proofErr w:type="spellStart"/>
-      <w:proofErr w:type="gramStart"/>
       <w:r>
         <w:t>java.version</w:t>
       </w:r>
       <w:proofErr w:type="spellEnd"/>
-      <w:proofErr w:type="gramEnd"/>
       <w:r>
         <w:t>&gt;</w:t>
       </w:r>
@@ -16711,26 +15828,16 @@
         <w:t xml:space="preserve">        &lt;</w:t>
       </w:r>
       <w:proofErr w:type="spellStart"/>
-      <w:proofErr w:type="gramStart"/>
-      <w:r>
-        <w:t>camel.springboot</w:t>
-      </w:r>
-      <w:proofErr w:type="gramEnd"/>
-      <w:r>
-        <w:t>.version</w:t>
+      <w:r>
+        <w:t>camel.springboot.version</w:t>
       </w:r>
       <w:proofErr w:type="spellEnd"/>
       <w:r>
         <w:t>&gt;4.6.0&lt;/</w:t>
       </w:r>
       <w:proofErr w:type="spellStart"/>
-      <w:proofErr w:type="gramStart"/>
-      <w:r>
-        <w:t>camel.springboot</w:t>
-      </w:r>
-      <w:proofErr w:type="gramEnd"/>
-      <w:r>
-        <w:t>.version</w:t>
+      <w:r>
+        <w:t>camel.springboot.version</w:t>
       </w:r>
       <w:proofErr w:type="spellEnd"/>
       <w:r>
@@ -16768,11 +15875,7 @@
     </w:p>
     <w:p>
       <w:r>
-        <w:t xml:space="preserve">                </w:t>
-      </w:r>
-      <w:proofErr w:type="gramStart"/>
-      <w:r>
-        <w:t>&lt;</w:t>
+        <w:t xml:space="preserve">                &lt;</w:t>
       </w:r>
       <w:proofErr w:type="spellStart"/>
       <w:r>
@@ -16784,11 +15887,7 @@
       </w:r>
       <w:proofErr w:type="spellStart"/>
       <w:r>
-        <w:t>org.apache.camel</w:t>
-      </w:r>
-      <w:proofErr w:type="gramEnd"/>
-      <w:r>
-        <w:t>.springboot</w:t>
+        <w:t>org.apache.camel.springboot</w:t>
       </w:r>
       <w:proofErr w:type="spellEnd"/>
       <w:r>
@@ -16829,25 +15928,12 @@
         <w:t xml:space="preserve">                &lt;version&gt;${</w:t>
       </w:r>
       <w:proofErr w:type="spellStart"/>
-      <w:proofErr w:type="gramStart"/>
-      <w:r>
-        <w:t>camel.springboot</w:t>
-      </w:r>
-      <w:proofErr w:type="gramEnd"/>
-      <w:r>
-        <w:t>.</w:t>
-      </w:r>
-      <w:proofErr w:type="gramStart"/>
-      <w:r>
-        <w:t>version</w:t>
-      </w:r>
-      <w:proofErr w:type="spellEnd"/>
-      <w:r>
-        <w:t>}&lt;</w:t>
-      </w:r>
-      <w:proofErr w:type="gramEnd"/>
-      <w:r>
-        <w:t>/version&gt;</w:t>
+      <w:r>
+        <w:t>camel.springboot.version</w:t>
+      </w:r>
+      <w:proofErr w:type="spellEnd"/>
+      <w:r>
+        <w:t>}&lt;/version&gt;</w:t>
       </w:r>
     </w:p>
     <w:p>
@@ -16896,11 +15982,7 @@
     </w:p>
     <w:p>
       <w:r>
-        <w:t xml:space="preserve">            </w:t>
-      </w:r>
-      <w:proofErr w:type="gramStart"/>
-      <w:r>
-        <w:t>&lt;</w:t>
+        <w:t xml:space="preserve">            &lt;</w:t>
       </w:r>
       <w:proofErr w:type="spellStart"/>
       <w:r>
@@ -16912,11 +15994,7 @@
       </w:r>
       <w:proofErr w:type="spellStart"/>
       <w:r>
-        <w:t>org.apache.camel</w:t>
-      </w:r>
-      <w:proofErr w:type="gramEnd"/>
-      <w:r>
-        <w:t>.springboot</w:t>
+        <w:t>org.apache.camel.springboot</w:t>
       </w:r>
       <w:proofErr w:type="spellEnd"/>
       <w:r>
@@ -16964,11 +16042,7 @@
     </w:p>
     <w:p>
       <w:r>
-        <w:t xml:space="preserve">            </w:t>
-      </w:r>
-      <w:proofErr w:type="gramStart"/>
-      <w:r>
-        <w:t>&lt;</w:t>
+        <w:t xml:space="preserve">            &lt;</w:t>
       </w:r>
       <w:proofErr w:type="spellStart"/>
       <w:r>
@@ -16980,11 +16054,7 @@
       </w:r>
       <w:proofErr w:type="spellStart"/>
       <w:r>
-        <w:t>org.apache.camel</w:t>
-      </w:r>
-      <w:proofErr w:type="gramEnd"/>
-      <w:r>
-        <w:t>.springboot</w:t>
+        <w:t>org.apache.camel.springboot</w:t>
       </w:r>
       <w:proofErr w:type="spellEnd"/>
       <w:r>
@@ -17032,11 +16102,7 @@
     </w:p>
     <w:p>
       <w:r>
-        <w:t xml:space="preserve">            </w:t>
-      </w:r>
-      <w:proofErr w:type="gramStart"/>
-      <w:r>
-        <w:t>&lt;</w:t>
+        <w:t xml:space="preserve">            &lt;</w:t>
       </w:r>
       <w:proofErr w:type="spellStart"/>
       <w:r>
@@ -17051,7 +16117,6 @@
         <w:t>org.springframework.boot</w:t>
       </w:r>
       <w:proofErr w:type="spellEnd"/>
-      <w:proofErr w:type="gramEnd"/>
       <w:r>
         <w:t>&lt;/</w:t>
       </w:r>
@@ -17115,11 +16180,7 @@
     </w:p>
     <w:p>
       <w:r>
-        <w:t xml:space="preserve">                </w:t>
-      </w:r>
-      <w:proofErr w:type="gramStart"/>
-      <w:r>
-        <w:t>&lt;</w:t>
+        <w:t xml:space="preserve">                &lt;</w:t>
       </w:r>
       <w:proofErr w:type="spellStart"/>
       <w:r>
@@ -17134,7 +16195,6 @@
         <w:t>org.springframework.boot</w:t>
       </w:r>
       <w:proofErr w:type="spellEnd"/>
-      <w:proofErr w:type="gramEnd"/>
       <w:r>
         <w:t>&lt;/</w:t>
       </w:r>
@@ -17181,11 +16241,7 @@
     </w:p>
     <w:p>
       <w:r>
-        <w:t xml:space="preserve">                </w:t>
-      </w:r>
-      <w:proofErr w:type="gramStart"/>
-      <w:r>
-        <w:t>&lt;</w:t>
+        <w:t xml:space="preserve">                &lt;</w:t>
       </w:r>
       <w:proofErr w:type="spellStart"/>
       <w:r>
@@ -17197,11 +16253,7 @@
       </w:r>
       <w:proofErr w:type="spellStart"/>
       <w:r>
-        <w:t>com.google.cloud</w:t>
-      </w:r>
-      <w:proofErr w:type="gramEnd"/>
-      <w:r>
-        <w:t>.tools</w:t>
+        <w:t>com.google.cloud.tools</w:t>
       </w:r>
       <w:proofErr w:type="spellEnd"/>
       <w:r>
@@ -17273,27 +16325,17 @@
       </w:r>
       <w:proofErr w:type="spellStart"/>
       <w:r>
-        <w:t>env.ACR_LOGIN_</w:t>
-      </w:r>
-      <w:proofErr w:type="gramStart"/>
-      <w:r>
-        <w:t>SERVER</w:t>
+        <w:t>env.ACR_LOGIN_SERVER</w:t>
       </w:r>
       <w:proofErr w:type="spellEnd"/>
       <w:r>
         <w:t>}/</w:t>
       </w:r>
       <w:proofErr w:type="spellStart"/>
-      <w:proofErr w:type="gramEnd"/>
-      <w:r>
-        <w:t>camel-</w:t>
-      </w:r>
-      <w:proofErr w:type="gramStart"/>
-      <w:r>
-        <w:t>aks:latest</w:t>
-      </w:r>
-      <w:proofErr w:type="spellEnd"/>
-      <w:proofErr w:type="gramEnd"/>
+      <w:r>
+        <w:t>camel-aks:latest</w:t>
+      </w:r>
+      <w:proofErr w:type="spellEnd"/>
       <w:r>
         <w:t>&lt;/image&gt;</w:t>
       </w:r>
@@ -17309,19 +16351,11 @@
       </w:r>
       <w:proofErr w:type="spellStart"/>
       <w:r>
-        <w:t>env.ACR_</w:t>
-      </w:r>
-      <w:proofErr w:type="gramStart"/>
-      <w:r>
-        <w:t>USERNAME</w:t>
-      </w:r>
-      <w:proofErr w:type="spellEnd"/>
-      <w:r>
-        <w:t>}&lt;</w:t>
-      </w:r>
-      <w:proofErr w:type="gramEnd"/>
-      <w:r>
-        <w:t>/username&gt;</w:t>
+        <w:t>env.ACR_USERNAME</w:t>
+      </w:r>
+      <w:proofErr w:type="spellEnd"/>
+      <w:r>
+        <w:t>}&lt;/username&gt;</w:t>
       </w:r>
     </w:p>
     <w:p>
@@ -17330,19 +16364,11 @@
       </w:r>
       <w:proofErr w:type="spellStart"/>
       <w:r>
-        <w:t>env.ACR_</w:t>
-      </w:r>
-      <w:proofErr w:type="gramStart"/>
-      <w:r>
-        <w:t>PASSWORD</w:t>
-      </w:r>
-      <w:proofErr w:type="spellEnd"/>
-      <w:r>
-        <w:t>}&lt;</w:t>
-      </w:r>
-      <w:proofErr w:type="gramEnd"/>
-      <w:r>
-        <w:t>/password&gt;</w:t>
+        <w:t>env.ACR_PASSWORD</w:t>
+      </w:r>
+      <w:proofErr w:type="spellEnd"/>
+      <w:r>
+        <w:t>}&lt;/password&gt;</w:t>
       </w:r>
     </w:p>
     <w:p>
@@ -17454,21 +16480,8 @@
     </w:p>
     <w:p>
       <w:r>
-        <w:t xml:space="preserve">    branches: </w:t>
-      </w:r>
-      <w:proofErr w:type="gramStart"/>
-      <w:r>
-        <w:t>[ "</w:t>
-      </w:r>
-      <w:proofErr w:type="gramEnd"/>
-      <w:r>
-        <w:t>master</w:t>
-      </w:r>
-      <w:proofErr w:type="gramStart"/>
-      <w:r>
-        <w:t>" ]</w:t>
-      </w:r>
-      <w:proofErr w:type="gramEnd"/>
+        <w:t xml:space="preserve">    branches: [ "master" ]</w:t>
+      </w:r>
     </w:p>
     <w:p/>
     <w:p>
@@ -17489,15 +16502,7 @@
     <w:p/>
     <w:p>
       <w:r>
-        <w:t xml:space="preserve">    </w:t>
-      </w:r>
-      <w:proofErr w:type="gramStart"/>
-      <w:r>
-        <w:t>steps</w:t>
-      </w:r>
-      <w:proofErr w:type="gramEnd"/>
-      <w:r>
-        <w:t>:</w:t>
+        <w:t xml:space="preserve">    steps:</w:t>
       </w:r>
     </w:p>
     <w:p>
@@ -17553,89 +16558,41 @@
     </w:p>
     <w:p>
       <w:r>
-        <w:t xml:space="preserve">          echo "ACR_LOGIN_SERVER=$</w:t>
-      </w:r>
-      <w:proofErr w:type="gramStart"/>
-      <w:r>
-        <w:t xml:space="preserve">{{ </w:t>
-      </w:r>
-      <w:proofErr w:type="spellStart"/>
-      <w:r>
-        <w:t>secrets.ACR</w:t>
-      </w:r>
-      <w:proofErr w:type="gramEnd"/>
-      <w:r>
-        <w:t>_LOGIN_</w:t>
-      </w:r>
-      <w:proofErr w:type="gramStart"/>
-      <w:r>
-        <w:t>SERVER</w:t>
-      </w:r>
-      <w:proofErr w:type="spellEnd"/>
-      <w:r>
-        <w:t xml:space="preserve"> }}"</w:t>
-      </w:r>
-      <w:proofErr w:type="gramEnd"/>
-      <w:r>
-        <w:t xml:space="preserve"> &gt;&gt; $GITHUB_ENV</w:t>
-      </w:r>
-    </w:p>
-    <w:p>
-      <w:r>
-        <w:t xml:space="preserve">          echo "ACR_USERNAME=$</w:t>
-      </w:r>
-      <w:proofErr w:type="gramStart"/>
-      <w:r>
-        <w:t xml:space="preserve">{{ </w:t>
-      </w:r>
-      <w:proofErr w:type="spellStart"/>
-      <w:r>
-        <w:t>secrets.ACR</w:t>
-      </w:r>
-      <w:proofErr w:type="gramEnd"/>
-      <w:r>
-        <w:t>_</w:t>
-      </w:r>
-      <w:proofErr w:type="gramStart"/>
-      <w:r>
-        <w:t>USERNAME</w:t>
-      </w:r>
-      <w:proofErr w:type="spellEnd"/>
-      <w:r>
-        <w:t xml:space="preserve"> }}"</w:t>
-      </w:r>
-      <w:proofErr w:type="gramEnd"/>
-      <w:r>
-        <w:t xml:space="preserve"> &gt;&gt; $GITHUB_ENV</w:t>
-      </w:r>
-    </w:p>
-    <w:p>
-      <w:r>
-        <w:t xml:space="preserve">          echo "ACR_PASSWORD=$</w:t>
-      </w:r>
-      <w:proofErr w:type="gramStart"/>
-      <w:r>
-        <w:t xml:space="preserve">{{ </w:t>
-      </w:r>
-      <w:proofErr w:type="spellStart"/>
-      <w:r>
-        <w:t>secrets.ACR</w:t>
-      </w:r>
-      <w:proofErr w:type="gramEnd"/>
-      <w:r>
-        <w:t>_</w:t>
-      </w:r>
-      <w:proofErr w:type="gramStart"/>
-      <w:r>
-        <w:t>PASSWORD</w:t>
-      </w:r>
-      <w:proofErr w:type="spellEnd"/>
-      <w:r>
-        <w:t xml:space="preserve"> }}"</w:t>
-      </w:r>
-      <w:proofErr w:type="gramEnd"/>
-      <w:r>
-        <w:t xml:space="preserve"> &gt;&gt; $GITHUB_ENV</w:t>
+        <w:t xml:space="preserve">          echo "ACR_LOGIN_SERVER=${{ </w:t>
+      </w:r>
+      <w:proofErr w:type="spellStart"/>
+      <w:r>
+        <w:t>secrets.ACR_LOGIN_SERVER</w:t>
+      </w:r>
+      <w:proofErr w:type="spellEnd"/>
+      <w:r>
+        <w:t xml:space="preserve"> }}" &gt;&gt; $GITHUB_ENV</w:t>
+      </w:r>
+    </w:p>
+    <w:p>
+      <w:r>
+        <w:t xml:space="preserve">          echo "ACR_USERNAME=${{ </w:t>
+      </w:r>
+      <w:proofErr w:type="spellStart"/>
+      <w:r>
+        <w:t>secrets.ACR_USERNAME</w:t>
+      </w:r>
+      <w:proofErr w:type="spellEnd"/>
+      <w:r>
+        <w:t xml:space="preserve"> }}" &gt;&gt; $GITHUB_ENV</w:t>
+      </w:r>
+    </w:p>
+    <w:p>
+      <w:r>
+        <w:t xml:space="preserve">          echo "ACR_PASSWORD=${{ </w:t>
+      </w:r>
+      <w:proofErr w:type="spellStart"/>
+      <w:r>
+        <w:t>secrets.ACR_PASSWORD</w:t>
+      </w:r>
+      <w:proofErr w:type="spellEnd"/>
+      <w:r>
+        <w:t xml:space="preserve"> }}" &gt;&gt; $GITHUB_ENV</w:t>
       </w:r>
     </w:p>
     <w:p/>
@@ -17676,12 +16633,10 @@
         <w:t xml:space="preserve"> -B </w:t>
       </w:r>
       <w:proofErr w:type="spellStart"/>
-      <w:proofErr w:type="gramStart"/>
       <w:r>
         <w:t>jib:build</w:t>
       </w:r>
       <w:proofErr w:type="spellEnd"/>
-      <w:proofErr w:type="gramEnd"/>
       <w:r>
         <w:t xml:space="preserve"> -</w:t>
       </w:r>
@@ -18028,12 +16983,10 @@
         <w:t>Create camel-</w:t>
       </w:r>
       <w:proofErr w:type="spellStart"/>
-      <w:proofErr w:type="gramStart"/>
       <w:r>
         <w:t>deployment.yaml</w:t>
       </w:r>
       <w:proofErr w:type="spellEnd"/>
-      <w:proofErr w:type="gramEnd"/>
       <w:r>
         <w:t>:</w:t>
       </w:r>
@@ -18157,14 +17110,9 @@
       </w:r>
       <w:proofErr w:type="spellStart"/>
       <w:r>
-        <w:t>camel-</w:t>
-      </w:r>
-      <w:proofErr w:type="gramStart"/>
-      <w:r>
-        <w:t>aks:latest</w:t>
-      </w:r>
-      <w:proofErr w:type="spellEnd"/>
-      <w:proofErr w:type="gramEnd"/>
+        <w:t>camel-aks:latest</w:t>
+      </w:r>
+      <w:proofErr w:type="spellEnd"/>
     </w:p>
     <w:p>
       <w:r>
@@ -18277,13 +17225,8 @@
       </w:r>
     </w:p>
     <w:p>
-      <w:proofErr w:type="gramStart"/>
-      <w:r>
-        <w:t>Apply</w:t>
-      </w:r>
-      <w:proofErr w:type="gramEnd"/>
-      <w:r>
-        <w:t>:</w:t>
+      <w:r>
+        <w:t>Apply:</w:t>
       </w:r>
     </w:p>
     <w:p>
@@ -18296,12 +17239,10 @@
         <w:t xml:space="preserve"> apply -f camel-</w:t>
       </w:r>
       <w:proofErr w:type="spellStart"/>
-      <w:proofErr w:type="gramStart"/>
       <w:r>
         <w:t>deployment.yaml</w:t>
       </w:r>
       <w:proofErr w:type="spellEnd"/>
-      <w:proofErr w:type="gramEnd"/>
     </w:p>
     <w:p>
       <w:r>
@@ -18619,21 +17560,8 @@
       </w:r>
       <w:proofErr w:type="spellEnd"/>
       <w:r>
-        <w:t>(</w:t>
-      </w:r>
-      <w:proofErr w:type="gramStart"/>
-      <w:r>
-        <w:t>).component</w:t>
-      </w:r>
-      <w:proofErr w:type="gramEnd"/>
-      <w:r>
-        <w:t>("servlet"</w:t>
-      </w:r>
-      <w:proofErr w:type="gramStart"/>
-      <w:r>
-        <w:t>);</w:t>
-      </w:r>
-      <w:proofErr w:type="gramEnd"/>
+        <w:t>().component("servlet");</w:t>
+      </w:r>
     </w:p>
     <w:p/>
     <w:p>
@@ -18641,13 +17569,8 @@
         <w:t>from("</w:t>
       </w:r>
       <w:proofErr w:type="spellStart"/>
-      <w:proofErr w:type="gramStart"/>
-      <w:r>
-        <w:t>rest:get</w:t>
-      </w:r>
-      <w:proofErr w:type="gramEnd"/>
-      <w:r>
-        <w:t>:hello</w:t>
+      <w:r>
+        <w:t>rest:get:hello</w:t>
       </w:r>
       <w:proofErr w:type="spellEnd"/>
       <w:r>
@@ -18656,34 +17579,16 @@
     </w:p>
     <w:p>
       <w:r>
-        <w:t xml:space="preserve">    </w:t>
-      </w:r>
-      <w:proofErr w:type="gramStart"/>
-      <w:r>
-        <w:t>.</w:t>
+        <w:t xml:space="preserve">    .</w:t>
       </w:r>
       <w:proofErr w:type="spellStart"/>
       <w:r>
         <w:t>setBody</w:t>
       </w:r>
       <w:proofErr w:type="spellEnd"/>
-      <w:proofErr w:type="gramEnd"/>
-      <w:r>
-        <w:t>(</w:t>
-      </w:r>
-      <w:proofErr w:type="gramStart"/>
-      <w:r>
-        <w:t>simple(</w:t>
-      </w:r>
-      <w:proofErr w:type="gramEnd"/>
-      <w:r>
-        <w:t>"Hello Poopy — Camel REST is running on AKS!")</w:t>
-      </w:r>
-      <w:proofErr w:type="gramStart"/>
-      <w:r>
-        <w:t>);</w:t>
-      </w:r>
-      <w:proofErr w:type="gramEnd"/>
+      <w:r>
+        <w:t>(simple("Hello Poopy — Camel REST is running on AKS!"));</w:t>
+      </w:r>
     </w:p>
     <w:p>
       <w:r>
@@ -18782,7 +17687,7 @@
           <w:u w:val="single"/>
         </w:rPr>
         <w:pict w14:anchorId="553CE989">
-          <v:rect id="_x0000_i1161" style="width:0;height:1.5pt" o:hralign="center" o:hrstd="t" o:hr="t" fillcolor="#a0a0a0" stroked="f"/>
+          <v:rect id="_x0000_i1113" style="width:0;height:1.5pt" o:hralign="center" o:hrstd="t" o:hr="t" fillcolor="#a0a0a0" stroked="f"/>
         </w:pict>
       </w:r>
     </w:p>
@@ -18891,7 +17796,7 @@
     <w:p>
       <w:r>
         <w:pict w14:anchorId="1CD81FA3">
-          <v:rect id="_x0000_i1162" style="width:0;height:1.5pt" o:hralign="center" o:hrstd="t" o:hr="t" fillcolor="#a0a0a0" stroked="f"/>
+          <v:rect id="_x0000_i1114" style="width:0;height:1.5pt" o:hralign="center" o:hrstd="t" o:hr="t" fillcolor="#a0a0a0" stroked="f"/>
         </w:pict>
       </w:r>
     </w:p>
@@ -19016,7 +17921,7 @@
     <w:p>
       <w:r>
         <w:pict w14:anchorId="2A427527">
-          <v:rect id="_x0000_i1163" style="width:0;height:1.5pt" o:hralign="center" o:hrstd="t" o:hr="t" fillcolor="#a0a0a0" stroked="f"/>
+          <v:rect id="_x0000_i1115" style="width:0;height:1.5pt" o:hralign="center" o:hrstd="t" o:hr="t" fillcolor="#a0a0a0" stroked="f"/>
         </w:pict>
       </w:r>
     </w:p>
@@ -19206,13 +18111,8 @@
       <w:proofErr w:type="spellEnd"/>
     </w:p>
     <w:p>
-      <w:proofErr w:type="gramStart"/>
-      <w:r>
-        <w:t>Apply</w:t>
-      </w:r>
-      <w:proofErr w:type="gramEnd"/>
-      <w:r>
-        <w:t>:</w:t>
+      <w:r>
+        <w:t>Apply:</w:t>
       </w:r>
     </w:p>
     <w:p>
@@ -19222,26 +18122,13 @@
       </w:r>
       <w:proofErr w:type="spellEnd"/>
       <w:r>
-        <w:t xml:space="preserve"> </w:t>
-      </w:r>
-      <w:proofErr w:type="gramStart"/>
-      <w:r>
-        <w:t>apply</w:t>
-      </w:r>
-      <w:proofErr w:type="gramEnd"/>
-      <w:r>
-        <w:t xml:space="preserve"> -f </w:t>
-      </w:r>
-      <w:proofErr w:type="spellStart"/>
-      <w:r>
-        <w:t>kafka-</w:t>
-      </w:r>
-      <w:proofErr w:type="gramStart"/>
-      <w:r>
-        <w:t>service.yaml</w:t>
-      </w:r>
-      <w:proofErr w:type="spellEnd"/>
-      <w:proofErr w:type="gramEnd"/>
+        <w:t xml:space="preserve"> apply -f </w:t>
+      </w:r>
+      <w:proofErr w:type="spellStart"/>
+      <w:r>
+        <w:t>kafka-service.yaml</w:t>
+      </w:r>
+      <w:proofErr w:type="spellEnd"/>
     </w:p>
     <w:p>
       <w:pPr>
@@ -19273,18 +18160,13 @@
       </w:r>
       <w:proofErr w:type="spellEnd"/>
       <w:r>
-        <w:t>-service -</w:t>
-      </w:r>
-      <w:proofErr w:type="gramStart"/>
-      <w:r>
-        <w:t xml:space="preserve">n </w:t>
+        <w:t xml:space="preserve">-service -n </w:t>
       </w:r>
       <w:proofErr w:type="spellStart"/>
       <w:r>
         <w:t>kafka</w:t>
       </w:r>
       <w:proofErr w:type="spellEnd"/>
-      <w:proofErr w:type="gramEnd"/>
     </w:p>
     <w:p>
       <w:r>
@@ -19294,7 +18176,7 @@
     <w:p>
       <w:r>
         <w:pict w14:anchorId="529510D7">
-          <v:rect id="_x0000_i1164" style="width:0;height:1.5pt" o:hralign="center" o:hrstd="t" o:hr="t" fillcolor="#a0a0a0" stroked="f"/>
+          <v:rect id="_x0000_i1116" style="width:0;height:1.5pt" o:hralign="center" o:hrstd="t" o:hr="t" fillcolor="#a0a0a0" stroked="f"/>
         </w:pict>
       </w:r>
     </w:p>
@@ -19503,14 +18385,9 @@
       <w:proofErr w:type="spellEnd"/>
     </w:p>
     <w:p>
-      <w:proofErr w:type="gramStart"/>
       <w:r>
         <w:lastRenderedPageBreak/>
-        <w:t>Apply</w:t>
-      </w:r>
-      <w:proofErr w:type="gramEnd"/>
-      <w:r>
-        <w:t>:</w:t>
+        <w:t>Apply:</w:t>
       </w:r>
     </w:p>
     <w:p>
@@ -19524,14 +18401,9 @@
       </w:r>
       <w:proofErr w:type="spellStart"/>
       <w:r>
-        <w:t>nifi-</w:t>
-      </w:r>
-      <w:proofErr w:type="gramStart"/>
-      <w:r>
-        <w:t>service.yaml</w:t>
-      </w:r>
-      <w:proofErr w:type="spellEnd"/>
-      <w:proofErr w:type="gramEnd"/>
+        <w:t>nifi-service.yaml</w:t>
+      </w:r>
+      <w:proofErr w:type="spellEnd"/>
     </w:p>
     <w:p>
       <w:pPr>
@@ -19590,7 +18462,7 @@
     <w:p>
       <w:r>
         <w:pict w14:anchorId="3BB3E05F">
-          <v:rect id="_x0000_i1165" style="width:0;height:1.5pt" o:hralign="center" o:hrstd="t" o:hr="t" fillcolor="#a0a0a0" stroked="f"/>
+          <v:rect id="_x0000_i1117" style="width:0;height:1.5pt" o:hralign="center" o:hrstd="t" o:hr="t" fillcolor="#a0a0a0" stroked="f"/>
         </w:pict>
       </w:r>
     </w:p>
@@ -19722,13 +18594,8 @@
         <w:t xml:space="preserve">Connected to </w:t>
       </w:r>
       <w:proofErr w:type="spellStart"/>
-      <w:proofErr w:type="gramStart"/>
-      <w:r>
-        <w:t>kafka-service.kafka.svc.cluster</w:t>
-      </w:r>
-      <w:proofErr w:type="gramEnd"/>
-      <w:r>
-        <w:t>.local</w:t>
+      <w:r>
+        <w:t>kafka-service.kafka.svc.cluster.local</w:t>
       </w:r>
       <w:proofErr w:type="spellEnd"/>
     </w:p>
@@ -19778,7 +18645,7 @@
     <w:p>
       <w:r>
         <w:pict w14:anchorId="7EB3754C">
-          <v:rect id="_x0000_i1166" style="width:0;height:1.5pt" o:hralign="center" o:hrstd="t" o:hr="t" fillcolor="#a0a0a0" stroked="f"/>
+          <v:rect id="_x0000_i1118" style="width:0;height:1.5pt" o:hralign="center" o:hrstd="t" o:hr="t" fillcolor="#a0a0a0" stroked="f"/>
         </w:pict>
       </w:r>
     </w:p>
@@ -19818,13 +18685,8 @@
       </w:r>
     </w:p>
     <w:p>
-      <w:proofErr w:type="gramStart"/>
-      <w:r>
-        <w:t>kafka-service.kafka.svc.cluster</w:t>
-      </w:r>
-      <w:proofErr w:type="gramEnd"/>
-      <w:r>
-        <w:t>.local:9092</w:t>
+      <w:r>
+        <w:t>kafka-service.kafka.svc.cluster.local:9092</w:t>
       </w:r>
     </w:p>
     <w:p>
@@ -19852,20 +18714,15 @@
       </w:r>
     </w:p>
     <w:p>
-      <w:proofErr w:type="gramStart"/>
-      <w:r>
-        <w:t>nifi-service.nifi-simple.svc.cluster</w:t>
-      </w:r>
-      <w:proofErr w:type="gramEnd"/>
-      <w:r>
-        <w:t>.local:8080</w:t>
+      <w:r>
+        <w:t>nifi-service.nifi-simple.svc.cluster.local:8080</w:t>
       </w:r>
     </w:p>
     <w:p>
       <w:r>
         <w:lastRenderedPageBreak/>
         <w:pict w14:anchorId="45A7EE2D">
-          <v:rect id="_x0000_i1167" style="width:0;height:1.5pt" o:hralign="center" o:hrstd="t" o:hr="t" fillcolor="#a0a0a0" stroked="f"/>
+          <v:rect id="_x0000_i1119" style="width:0;height:1.5pt" o:hralign="center" o:hrstd="t" o:hr="t" fillcolor="#a0a0a0" stroked="f"/>
         </w:pict>
       </w:r>
     </w:p>
@@ -19881,17 +18738,8 @@
           <w:b/>
           <w:bCs/>
         </w:rPr>
-        <w:t xml:space="preserve">6. </w:t>
-      </w:r>
-      <w:proofErr w:type="gramStart"/>
-      <w:r>
-        <w:rPr>
-          <w:b/>
-          <w:bCs/>
-        </w:rPr>
-        <w:t>Final Result</w:t>
-      </w:r>
-      <w:proofErr w:type="gramEnd"/>
+        <w:t>6. Final Result</w:t>
+      </w:r>
     </w:p>
     <w:p>
       <w:r>
@@ -19984,7 +18832,7 @@
     <w:p>
       <w:r>
         <w:pict w14:anchorId="56692111">
-          <v:rect id="_x0000_i1168" style="width:0;height:1.5pt" o:hralign="center" o:hrstd="t" o:hr="t" fillcolor="#a0a0a0" stroked="f"/>
+          <v:rect id="_x0000_i1120" style="width:0;height:1.5pt" o:hralign="center" o:hrstd="t" o:hr="t" fillcolor="#a0a0a0" stroked="f"/>
         </w:pict>
       </w:r>
     </w:p>
@@ -20057,7 +18905,7 @@
     <w:p>
       <w:r>
         <w:pict w14:anchorId="0105EE80">
-          <v:rect id="_x0000_i1208" style="width:0;height:1.5pt" o:hralign="center" o:hrstd="t" o:hr="t" fillcolor="#a0a0a0" stroked="f"/>
+          <v:rect id="_x0000_i1121" style="width:0;height:1.5pt" o:hralign="center" o:hrstd="t" o:hr="t" fillcolor="#a0a0a0" stroked="f"/>
         </w:pict>
       </w:r>
     </w:p>
@@ -20225,7 +19073,7 @@
     <w:p>
       <w:r>
         <w:pict w14:anchorId="5B9B6815">
-          <v:rect id="_x0000_i1209" style="width:0;height:1.5pt" o:hralign="center" o:hrstd="t" o:hr="t" fillcolor="#a0a0a0" stroked="f"/>
+          <v:rect id="_x0000_i1122" style="width:0;height:1.5pt" o:hralign="center" o:hrstd="t" o:hr="t" fillcolor="#a0a0a0" stroked="f"/>
         </w:pict>
       </w:r>
     </w:p>
@@ -20301,7 +19149,7 @@
     <w:p>
       <w:r>
         <w:pict w14:anchorId="73F4E7AF">
-          <v:rect id="_x0000_i1210" style="width:0;height:1.5pt" o:hralign="center" o:hrstd="t" o:hr="t" fillcolor="#a0a0a0" stroked="f"/>
+          <v:rect id="_x0000_i1123" style="width:0;height:1.5pt" o:hralign="center" o:hrstd="t" o:hr="t" fillcolor="#a0a0a0" stroked="f"/>
         </w:pict>
       </w:r>
     </w:p>
@@ -20491,7 +19339,7 @@
     <w:p>
       <w:r>
         <w:pict w14:anchorId="15692C1F">
-          <v:rect id="_x0000_i1211" style="width:0;height:1.5pt" o:hralign="center" o:hrstd="t" o:hr="t" fillcolor="#a0a0a0" stroked="f"/>
+          <v:rect id="_x0000_i1124" style="width:0;height:1.5pt" o:hralign="center" o:hrstd="t" o:hr="t" fillcolor="#a0a0a0" stroked="f"/>
         </w:pict>
       </w:r>
     </w:p>
@@ -20719,13 +19567,8 @@
       </w:r>
     </w:p>
     <w:p>
-      <w:proofErr w:type="gramStart"/>
-      <w:r>
-        <w:t>Describing</w:t>
-      </w:r>
-      <w:proofErr w:type="gramEnd"/>
-      <w:r>
-        <w:t xml:space="preserve"> the service revealed the Azure error message:</w:t>
+      <w:r>
+        <w:t>Describing the service revealed the Azure error message:</w:t>
       </w:r>
     </w:p>
     <w:p>
@@ -20818,7 +19661,7 @@
     <w:p>
       <w:r>
         <w:pict w14:anchorId="7ECE6B5D">
-          <v:rect id="_x0000_i1212" style="width:0;height:1.5pt" o:hralign="center" o:hrstd="t" o:hr="t" fillcolor="#a0a0a0" stroked="f"/>
+          <v:rect id="_x0000_i1125" style="width:0;height:1.5pt" o:hralign="center" o:hrstd="t" o:hr="t" fillcolor="#a0a0a0" stroked="f"/>
         </w:pict>
       </w:r>
     </w:p>
@@ -26964,6 +25807,7 @@
   <w:style w:type="character" w:default="1" w:styleId="DefaultParagraphFont">
     <w:name w:val="Default Paragraph Font"/>
     <w:uiPriority w:val="1"/>
+    <w:semiHidden/>
     <w:unhideWhenUsed/>
   </w:style>
   <w:style w:type="table" w:default="1" w:styleId="TableNormal">

</xml_diff>